<commit_message>
Lecture 2 and 3 with practice and codes
</commit_message>
<xml_diff>
--- a/SQL/SQL.docx
+++ b/SQL/SQL.docx
@@ -1979,16 +1979,7 @@
           <w:szCs w:val="24"/>
           <w:shd w:val="clear" w:color="auto" w:fill="FFFFFF"/>
         </w:rPr>
-        <w:t>-</w:t>
-      </w:r>
-      <w:r>
-        <w:rPr>
-          <w:color w:val="000000"/>
-          <w:sz w:val="24"/>
-          <w:szCs w:val="24"/>
-          <w:shd w:val="clear" w:color="auto" w:fill="FFFFFF"/>
-        </w:rPr>
-        <w:t>returns the smallest value of the selected field</w:t>
+        <w:t>-returns the smallest value of the selected field</w:t>
       </w:r>
     </w:p>
     <w:p>
@@ -3623,15 +3614,7 @@
           <w:color w:val="000000"/>
           <w:shd w:val="clear" w:color="auto" w:fill="FFFFFF"/>
         </w:rPr>
-        <w:t xml:space="preserve"> </w:t>
-      </w:r>
-      <w:r>
-        <w:rPr>
-          <w:rFonts w:cstheme="minorHAnsi"/>
-          <w:color w:val="000000"/>
-          <w:shd w:val="clear" w:color="auto" w:fill="FFFFFF"/>
-        </w:rPr>
-        <w:t>search for a specified pattern/string/number in a field</w:t>
+        <w:t xml:space="preserve"> search for a specified pattern/string/number in a field</w:t>
       </w:r>
       <w:r>
         <w:rPr>
@@ -4835,7 +4818,7 @@
       <w:proofErr w:type="gramStart"/>
       <w:r>
         <w:rPr>
-          <w:color w:val="000000"/>
+          <w:color w:val="70AD47" w:themeColor="accent6"/>
           <w:shd w:val="clear" w:color="auto" w:fill="FFFFFF"/>
         </w:rPr>
         <w:t>It  is</w:t>
@@ -4843,7 +4826,7 @@
       <w:proofErr w:type="gramEnd"/>
       <w:r>
         <w:rPr>
-          <w:color w:val="000000"/>
+          <w:color w:val="70AD47" w:themeColor="accent6"/>
           <w:shd w:val="clear" w:color="auto" w:fill="FFFFFF"/>
         </w:rPr>
         <w:t xml:space="preserve"> a shorthand for multiple </w:t>
@@ -4852,14 +4835,14 @@
         <w:rPr>
           <w:b/>
           <w:bCs/>
-          <w:color w:val="000000"/>
+          <w:color w:val="70AD47" w:themeColor="accent6"/>
           <w:shd w:val="clear" w:color="auto" w:fill="FFFFFF"/>
         </w:rPr>
         <w:t xml:space="preserve">OR </w:t>
       </w:r>
       <w:r>
         <w:rPr>
-          <w:color w:val="000000"/>
+          <w:color w:val="70AD47" w:themeColor="accent6"/>
           <w:shd w:val="clear" w:color="auto" w:fill="FFFFFF"/>
         </w:rPr>
         <w:t>conditions</w:t>
@@ -5057,6 +5040,38 @@
         </w:rPr>
         <w:t>. -Inclusive of all data type</w:t>
       </w:r>
+      <w:r>
+        <w:rPr>
+          <w:color w:val="000000"/>
+          <w:shd w:val="clear" w:color="auto" w:fill="FFFFFF"/>
+        </w:rPr>
+        <w:t xml:space="preserve">. </w:t>
+      </w:r>
+      <w:r>
+        <w:rPr>
+          <w:b/>
+          <w:bCs/>
+          <w:color w:val="000000"/>
+          <w:shd w:val="clear" w:color="auto" w:fill="FFFFFF"/>
+        </w:rPr>
+        <w:t>NOT BETWEEN</w:t>
+      </w:r>
+      <w:r>
+        <w:rPr>
+          <w:b/>
+          <w:bCs/>
+          <w:color w:val="000000"/>
+          <w:shd w:val="clear" w:color="auto" w:fill="FFFFFF"/>
+        </w:rPr>
+        <w:t xml:space="preserve">- </w:t>
+      </w:r>
+      <w:r>
+        <w:rPr>
+          <w:color w:val="000000"/>
+          <w:shd w:val="clear" w:color="auto" w:fill="FFFFFF"/>
+        </w:rPr>
+        <w:t>for op</w:t>
+      </w:r>
     </w:p>
     <w:p>
       <w:pPr>
@@ -5154,8 +5169,10 @@
         <w:pStyle w:val="NormalWeb"/>
         <w:spacing w:before="280" w:beforeAutospacing="0" w:after="0" w:afterAutospacing="0"/>
         <w:rPr>
-          <w:sz w:val="22"/>
-          <w:szCs w:val="22"/>
+          <w:color w:val="000000"/>
+          <w:sz w:val="22"/>
+          <w:szCs w:val="22"/>
+          <w:shd w:val="clear" w:color="auto" w:fill="FFFFFF"/>
         </w:rPr>
       </w:pPr>
       <w:r>
@@ -5178,6 +5195,2125 @@
         <w:t>13000;</w:t>
       </w:r>
       <w:proofErr w:type="gramEnd"/>
+    </w:p>
+    <w:p>
+      <w:pPr>
+        <w:pStyle w:val="NormalWeb"/>
+        <w:spacing w:before="280" w:beforeAutospacing="0" w:after="0" w:afterAutospacing="0"/>
+        <w:rPr>
+          <w:color w:val="000000"/>
+          <w:sz w:val="22"/>
+          <w:szCs w:val="22"/>
+          <w:shd w:val="clear" w:color="auto" w:fill="FFFFFF"/>
+        </w:rPr>
+      </w:pPr>
+    </w:p>
+    <w:p>
+      <w:pPr>
+        <w:pStyle w:val="NormalWeb"/>
+        <w:spacing w:before="280" w:beforeAutospacing="0" w:after="0" w:afterAutospacing="0"/>
+        <w:rPr>
+          <w:color w:val="000000"/>
+          <w:sz w:val="22"/>
+          <w:szCs w:val="22"/>
+          <w:shd w:val="clear" w:color="auto" w:fill="FFFFFF"/>
+        </w:rPr>
+      </w:pPr>
+    </w:p>
+    <w:p>
+      <w:pPr>
+        <w:pStyle w:val="NormalWeb"/>
+        <w:spacing w:before="280" w:beforeAutospacing="0" w:after="0" w:afterAutospacing="0"/>
+        <w:rPr>
+          <w:color w:val="000000"/>
+          <w:sz w:val="22"/>
+          <w:szCs w:val="22"/>
+          <w:shd w:val="clear" w:color="auto" w:fill="FFFFFF"/>
+        </w:rPr>
+      </w:pPr>
+    </w:p>
+    <w:p>
+      <w:pPr>
+        <w:pStyle w:val="NormalWeb"/>
+        <w:spacing w:before="280" w:beforeAutospacing="0" w:after="0" w:afterAutospacing="0"/>
+        <w:rPr>
+          <w:color w:val="000000"/>
+          <w:sz w:val="22"/>
+          <w:szCs w:val="22"/>
+          <w:shd w:val="clear" w:color="auto" w:fill="FFFFFF"/>
+        </w:rPr>
+      </w:pPr>
+      <w:r>
+        <w:rPr>
+          <w:color w:val="000000"/>
+          <w:sz w:val="28"/>
+          <w:szCs w:val="28"/>
+          <w:shd w:val="clear" w:color="auto" w:fill="FFFFFF"/>
+        </w:rPr>
+        <w:lastRenderedPageBreak/>
+        <w:t>Aliases</w:t>
+      </w:r>
+      <w:r>
+        <w:rPr>
+          <w:color w:val="000000"/>
+          <w:sz w:val="22"/>
+          <w:szCs w:val="22"/>
+          <w:shd w:val="clear" w:color="auto" w:fill="FFFFFF"/>
+        </w:rPr>
+        <w:t xml:space="preserve"> -</w:t>
+      </w:r>
+      <w:r>
+        <w:rPr>
+          <w:color w:val="000000"/>
+          <w:sz w:val="22"/>
+          <w:szCs w:val="22"/>
+          <w:shd w:val="clear" w:color="auto" w:fill="FFFFFF"/>
+        </w:rPr>
+        <w:t>to make column names more readable</w:t>
+      </w:r>
+      <w:r>
+        <w:rPr>
+          <w:color w:val="000000"/>
+          <w:sz w:val="22"/>
+          <w:szCs w:val="22"/>
+          <w:shd w:val="clear" w:color="auto" w:fill="FFFFFF"/>
+        </w:rPr>
+        <w:t xml:space="preserve"> (only for fields)</w:t>
+      </w:r>
+    </w:p>
+    <w:p>
+      <w:pPr>
+        <w:pStyle w:val="NormalWeb"/>
+        <w:spacing w:before="280" w:beforeAutospacing="0" w:after="0" w:afterAutospacing="0"/>
+        <w:rPr>
+          <w:b/>
+          <w:bCs/>
+          <w:color w:val="000000"/>
+          <w:sz w:val="22"/>
+          <w:szCs w:val="22"/>
+          <w:shd w:val="clear" w:color="auto" w:fill="FFFFFF"/>
+        </w:rPr>
+      </w:pPr>
+      <w:r>
+        <w:rPr>
+          <w:color w:val="000000"/>
+          <w:sz w:val="22"/>
+          <w:szCs w:val="22"/>
+          <w:shd w:val="clear" w:color="auto" w:fill="FFFFFF"/>
+        </w:rPr>
+        <w:tab/>
+      </w:r>
+      <w:r>
+        <w:rPr>
+          <w:b/>
+          <w:bCs/>
+          <w:color w:val="000000"/>
+          <w:sz w:val="22"/>
+          <w:szCs w:val="22"/>
+          <w:shd w:val="clear" w:color="auto" w:fill="FFFFFF"/>
+        </w:rPr>
+        <w:t>-AS</w:t>
+      </w:r>
+    </w:p>
+    <w:p>
+      <w:pPr>
+        <w:pStyle w:val="NormalWeb"/>
+        <w:spacing w:before="280" w:beforeAutospacing="0" w:after="0" w:afterAutospacing="0"/>
+        <w:rPr>
+          <w:color w:val="000000"/>
+          <w:sz w:val="22"/>
+          <w:szCs w:val="22"/>
+          <w:shd w:val="clear" w:color="auto" w:fill="FFFFFF"/>
+        </w:rPr>
+      </w:pPr>
+      <w:r>
+        <w:rPr>
+          <w:color w:val="000000"/>
+          <w:sz w:val="22"/>
+          <w:szCs w:val="22"/>
+          <w:shd w:val="clear" w:color="auto" w:fill="FFFFFF"/>
+        </w:rPr>
+        <w:tab/>
+        <w:t>-Only exists for the duration of the query</w:t>
+      </w:r>
+    </w:p>
+    <w:p>
+      <w:pPr>
+        <w:spacing w:after="240" w:line="240" w:lineRule="auto"/>
+        <w:rPr>
+          <w:rFonts w:ascii="Times New Roman" w:eastAsia="Times New Roman" w:hAnsi="Times New Roman" w:cs="Times New Roman"/>
+        </w:rPr>
+      </w:pPr>
+      <w:r>
+        <w:rPr>
+          <w:rFonts w:ascii="Times New Roman" w:eastAsia="Times New Roman" w:hAnsi="Times New Roman" w:cs="Times New Roman"/>
+          <w:color w:val="595959"/>
+        </w:rPr>
+        <w:t xml:space="preserve">SELECT </w:t>
+      </w:r>
+      <w:proofErr w:type="spellStart"/>
+      <w:r>
+        <w:rPr>
+          <w:rFonts w:ascii="Times New Roman" w:eastAsia="Times New Roman" w:hAnsi="Times New Roman" w:cs="Times New Roman"/>
+          <w:color w:val="595959"/>
+        </w:rPr>
+        <w:t>country_id</w:t>
+      </w:r>
+      <w:proofErr w:type="spellEnd"/>
+      <w:r>
+        <w:rPr>
+          <w:rFonts w:ascii="Times New Roman" w:eastAsia="Times New Roman" w:hAnsi="Times New Roman" w:cs="Times New Roman"/>
+          <w:color w:val="595959"/>
+        </w:rPr>
+        <w:t xml:space="preserve"> AS </w:t>
+      </w:r>
+      <w:proofErr w:type="spellStart"/>
+      <w:r>
+        <w:rPr>
+          <w:rFonts w:ascii="Times New Roman" w:eastAsia="Times New Roman" w:hAnsi="Times New Roman" w:cs="Times New Roman"/>
+          <w:color w:val="595959"/>
+        </w:rPr>
+        <w:t>cid</w:t>
+      </w:r>
+      <w:proofErr w:type="spellEnd"/>
+      <w:r>
+        <w:rPr>
+          <w:rFonts w:ascii="Times New Roman" w:eastAsia="Times New Roman" w:hAnsi="Times New Roman" w:cs="Times New Roman"/>
+          <w:color w:val="595959"/>
+        </w:rPr>
+        <w:t xml:space="preserve">, </w:t>
+      </w:r>
+      <w:proofErr w:type="spellStart"/>
+      <w:r>
+        <w:rPr>
+          <w:rFonts w:ascii="Times New Roman" w:eastAsia="Times New Roman" w:hAnsi="Times New Roman" w:cs="Times New Roman"/>
+          <w:color w:val="595959"/>
+        </w:rPr>
+        <w:t>country_name</w:t>
+      </w:r>
+      <w:proofErr w:type="spellEnd"/>
+      <w:r>
+        <w:rPr>
+          <w:rFonts w:ascii="Times New Roman" w:eastAsia="Times New Roman" w:hAnsi="Times New Roman" w:cs="Times New Roman"/>
+          <w:color w:val="595959"/>
+        </w:rPr>
+        <w:t xml:space="preserve">, </w:t>
+      </w:r>
+      <w:proofErr w:type="spellStart"/>
+      <w:r>
+        <w:rPr>
+          <w:rFonts w:ascii="Times New Roman" w:eastAsia="Times New Roman" w:hAnsi="Times New Roman" w:cs="Times New Roman"/>
+          <w:color w:val="595959"/>
+        </w:rPr>
+        <w:t>region_id</w:t>
+      </w:r>
+      <w:proofErr w:type="spellEnd"/>
+      <w:r>
+        <w:rPr>
+          <w:rFonts w:ascii="Times New Roman" w:eastAsia="Times New Roman" w:hAnsi="Times New Roman" w:cs="Times New Roman"/>
+          <w:color w:val="595959"/>
+        </w:rPr>
+        <w:t> </w:t>
+      </w:r>
+    </w:p>
+    <w:p>
+      <w:pPr>
+        <w:spacing w:after="240" w:line="240" w:lineRule="auto"/>
+        <w:rPr>
+          <w:rFonts w:ascii="Times New Roman" w:eastAsia="Times New Roman" w:hAnsi="Times New Roman" w:cs="Times New Roman"/>
+          <w:color w:val="595959"/>
+        </w:rPr>
+      </w:pPr>
+      <w:r>
+        <w:rPr>
+          <w:rFonts w:ascii="Times New Roman" w:eastAsia="Times New Roman" w:hAnsi="Times New Roman" w:cs="Times New Roman"/>
+          <w:color w:val="595959"/>
+        </w:rPr>
+        <w:t>FROM countries</w:t>
+      </w:r>
+    </w:p>
+    <w:p>
+      <w:pPr>
+        <w:spacing w:after="240" w:line="240" w:lineRule="auto"/>
+        <w:rPr>
+          <w:rFonts w:ascii="Times New Roman" w:eastAsia="Times New Roman" w:hAnsi="Times New Roman" w:cs="Times New Roman"/>
+          <w:color w:val="595959"/>
+        </w:rPr>
+      </w:pPr>
+    </w:p>
+    <w:p>
+      <w:pPr>
+        <w:spacing w:after="240" w:line="240" w:lineRule="auto"/>
+        <w:rPr>
+          <w:rFonts w:ascii="Times New Roman" w:eastAsia="Times New Roman" w:hAnsi="Times New Roman" w:cs="Times New Roman"/>
+        </w:rPr>
+      </w:pPr>
+      <w:r>
+        <w:rPr>
+          <w:rFonts w:ascii="Times New Roman" w:eastAsia="Times New Roman" w:hAnsi="Times New Roman" w:cs="Times New Roman"/>
+          <w:color w:val="595959"/>
+        </w:rPr>
+        <w:t>SELECT C.*</w:t>
+      </w:r>
+    </w:p>
+    <w:p>
+      <w:pPr>
+        <w:spacing w:after="240" w:line="240" w:lineRule="auto"/>
+        <w:rPr>
+          <w:rFonts w:ascii="Times New Roman" w:eastAsia="Times New Roman" w:hAnsi="Times New Roman" w:cs="Times New Roman"/>
+          <w:color w:val="595959"/>
+        </w:rPr>
+      </w:pPr>
+      <w:r>
+        <w:rPr>
+          <w:rFonts w:ascii="Times New Roman" w:eastAsia="Times New Roman" w:hAnsi="Times New Roman" w:cs="Times New Roman"/>
+          <w:color w:val="595959"/>
+        </w:rPr>
+        <w:t xml:space="preserve">FROM </w:t>
+      </w:r>
+      <w:proofErr w:type="gramStart"/>
+      <w:r>
+        <w:rPr>
+          <w:rFonts w:ascii="Times New Roman" w:eastAsia="Times New Roman" w:hAnsi="Times New Roman" w:cs="Times New Roman"/>
+          <w:color w:val="595959"/>
+        </w:rPr>
+        <w:t>countries  C</w:t>
+      </w:r>
+      <w:proofErr w:type="gramEnd"/>
+    </w:p>
+    <w:p>
+      <w:pPr>
+        <w:spacing w:after="240" w:line="240" w:lineRule="auto"/>
+        <w:rPr>
+          <w:rFonts w:ascii="Times New Roman" w:eastAsia="Times New Roman" w:hAnsi="Times New Roman" w:cs="Times New Roman"/>
+        </w:rPr>
+      </w:pPr>
+    </w:p>
+    <w:p>
+      <w:pPr>
+        <w:spacing w:after="240" w:line="240" w:lineRule="auto"/>
+        <w:rPr>
+          <w:rFonts w:ascii="Times New Roman" w:eastAsia="Times New Roman" w:hAnsi="Times New Roman" w:cs="Times New Roman"/>
+        </w:rPr>
+      </w:pPr>
+      <w:r>
+        <w:rPr>
+          <w:rFonts w:ascii="Times New Roman" w:eastAsia="Times New Roman" w:hAnsi="Times New Roman" w:cs="Times New Roman"/>
+          <w:color w:val="595959"/>
+        </w:rPr>
+        <w:t xml:space="preserve">SELECT </w:t>
+      </w:r>
+      <w:proofErr w:type="spellStart"/>
+      <w:proofErr w:type="gramStart"/>
+      <w:r>
+        <w:rPr>
+          <w:rFonts w:ascii="Times New Roman" w:eastAsia="Times New Roman" w:hAnsi="Times New Roman" w:cs="Times New Roman"/>
+          <w:color w:val="595959"/>
+        </w:rPr>
+        <w:t>C.country</w:t>
+      </w:r>
+      <w:proofErr w:type="gramEnd"/>
+      <w:r>
+        <w:rPr>
+          <w:rFonts w:ascii="Times New Roman" w:eastAsia="Times New Roman" w:hAnsi="Times New Roman" w:cs="Times New Roman"/>
+          <w:color w:val="595959"/>
+        </w:rPr>
+        <w:t>_id</w:t>
+      </w:r>
+      <w:proofErr w:type="spellEnd"/>
+      <w:r>
+        <w:rPr>
+          <w:rFonts w:ascii="Times New Roman" w:eastAsia="Times New Roman" w:hAnsi="Times New Roman" w:cs="Times New Roman"/>
+          <w:color w:val="595959"/>
+        </w:rPr>
+        <w:t xml:space="preserve"> AS </w:t>
+      </w:r>
+      <w:proofErr w:type="spellStart"/>
+      <w:r>
+        <w:rPr>
+          <w:rFonts w:ascii="Times New Roman" w:eastAsia="Times New Roman" w:hAnsi="Times New Roman" w:cs="Times New Roman"/>
+          <w:color w:val="595959"/>
+        </w:rPr>
+        <w:t>cid</w:t>
+      </w:r>
+      <w:proofErr w:type="spellEnd"/>
+      <w:r>
+        <w:rPr>
+          <w:rFonts w:ascii="Times New Roman" w:eastAsia="Times New Roman" w:hAnsi="Times New Roman" w:cs="Times New Roman"/>
+          <w:color w:val="595959"/>
+        </w:rPr>
+        <w:t xml:space="preserve">, </w:t>
+      </w:r>
+      <w:proofErr w:type="spellStart"/>
+      <w:r>
+        <w:rPr>
+          <w:rFonts w:ascii="Times New Roman" w:eastAsia="Times New Roman" w:hAnsi="Times New Roman" w:cs="Times New Roman"/>
+          <w:color w:val="595959"/>
+        </w:rPr>
+        <w:t>C.country_name</w:t>
+      </w:r>
+      <w:proofErr w:type="spellEnd"/>
+      <w:r>
+        <w:rPr>
+          <w:rFonts w:ascii="Times New Roman" w:eastAsia="Times New Roman" w:hAnsi="Times New Roman" w:cs="Times New Roman"/>
+          <w:color w:val="595959"/>
+        </w:rPr>
+        <w:t xml:space="preserve">, </w:t>
+      </w:r>
+      <w:proofErr w:type="spellStart"/>
+      <w:r>
+        <w:rPr>
+          <w:rFonts w:ascii="Times New Roman" w:eastAsia="Times New Roman" w:hAnsi="Times New Roman" w:cs="Times New Roman"/>
+          <w:color w:val="595959"/>
+        </w:rPr>
+        <w:t>C.region_id</w:t>
+      </w:r>
+      <w:proofErr w:type="spellEnd"/>
+      <w:r>
+        <w:rPr>
+          <w:rFonts w:ascii="Times New Roman" w:eastAsia="Times New Roman" w:hAnsi="Times New Roman" w:cs="Times New Roman"/>
+          <w:color w:val="595959"/>
+        </w:rPr>
+        <w:t> </w:t>
+      </w:r>
+    </w:p>
+    <w:p>
+      <w:pPr>
+        <w:spacing w:after="240" w:line="240" w:lineRule="auto"/>
+        <w:rPr>
+          <w:rFonts w:ascii="Times New Roman" w:eastAsia="Times New Roman" w:hAnsi="Times New Roman" w:cs="Times New Roman"/>
+          <w:color w:val="595959"/>
+        </w:rPr>
+      </w:pPr>
+      <w:r>
+        <w:rPr>
+          <w:rFonts w:ascii="Times New Roman" w:eastAsia="Times New Roman" w:hAnsi="Times New Roman" w:cs="Times New Roman"/>
+          <w:color w:val="595959"/>
+        </w:rPr>
+        <w:t xml:space="preserve">FROM </w:t>
+      </w:r>
+      <w:proofErr w:type="gramStart"/>
+      <w:r>
+        <w:rPr>
+          <w:rFonts w:ascii="Times New Roman" w:eastAsia="Times New Roman" w:hAnsi="Times New Roman" w:cs="Times New Roman"/>
+          <w:color w:val="595959"/>
+        </w:rPr>
+        <w:t>countries  C</w:t>
+      </w:r>
+      <w:proofErr w:type="gramEnd"/>
+    </w:p>
+    <w:p>
+      <w:pPr>
+        <w:spacing w:after="240" w:line="240" w:lineRule="auto"/>
+        <w:rPr>
+          <w:rFonts w:ascii="Times New Roman" w:eastAsia="Times New Roman" w:hAnsi="Times New Roman" w:cs="Times New Roman"/>
+          <w:color w:val="595959"/>
+        </w:rPr>
+      </w:pPr>
+    </w:p>
+    <w:p>
+      <w:pPr>
+        <w:spacing w:after="240" w:line="240" w:lineRule="auto"/>
+        <w:rPr>
+          <w:rFonts w:ascii="Times New Roman" w:eastAsia="Times New Roman" w:hAnsi="Times New Roman" w:cs="Times New Roman"/>
+          <w:color w:val="595959"/>
+        </w:rPr>
+      </w:pPr>
+      <w:r>
+        <w:rPr>
+          <w:rFonts w:ascii="Times New Roman" w:eastAsia="Times New Roman" w:hAnsi="Times New Roman" w:cs="Times New Roman"/>
+          <w:color w:val="595959"/>
+          <w:sz w:val="24"/>
+          <w:szCs w:val="24"/>
+          <w:u w:val="single"/>
+        </w:rPr>
+        <w:t>Comments</w:t>
+      </w:r>
+      <w:r>
+        <w:rPr>
+          <w:rFonts w:ascii="Times New Roman" w:eastAsia="Times New Roman" w:hAnsi="Times New Roman" w:cs="Times New Roman"/>
+          <w:color w:val="595959"/>
+        </w:rPr>
+        <w:t>- Single line comments start with –</w:t>
+      </w:r>
+    </w:p>
+    <w:p>
+      <w:pPr>
+        <w:pStyle w:val="ListParagraph"/>
+        <w:numPr>
+          <w:ilvl w:val="0"/>
+          <w:numId w:val="1"/>
+        </w:numPr>
+        <w:spacing w:after="240" w:line="240" w:lineRule="auto"/>
+        <w:rPr>
+          <w:rFonts w:ascii="Times New Roman" w:eastAsia="Times New Roman" w:hAnsi="Times New Roman" w:cs="Times New Roman"/>
+        </w:rPr>
+      </w:pPr>
+      <w:r>
+        <w:rPr>
+          <w:rFonts w:ascii="Times New Roman" w:eastAsia="Times New Roman" w:hAnsi="Times New Roman" w:cs="Times New Roman"/>
+        </w:rPr>
+        <w:t xml:space="preserve">Multi line starts with /* </w:t>
+      </w:r>
+      <w:r>
+        <w:rPr>
+          <w:rFonts w:ascii="Times New Roman" w:eastAsia="Times New Roman" w:hAnsi="Times New Roman" w:cs="Times New Roman"/>
+        </w:rPr>
+        <w:t>and ends with */</w:t>
+      </w:r>
+    </w:p>
+    <w:p>
+      <w:pPr>
+        <w:spacing w:after="240" w:line="240" w:lineRule="auto"/>
+        <w:rPr>
+          <w:rFonts w:ascii="Times New Roman" w:eastAsia="Times New Roman" w:hAnsi="Times New Roman" w:cs="Times New Roman"/>
+        </w:rPr>
+      </w:pPr>
+    </w:p>
+    <w:p>
+      <w:pPr>
+        <w:spacing w:after="240" w:line="240" w:lineRule="auto"/>
+        <w:rPr>
+          <w:rFonts w:ascii="Times New Roman" w:eastAsia="Times New Roman" w:hAnsi="Times New Roman" w:cs="Times New Roman"/>
+        </w:rPr>
+      </w:pPr>
+      <w:r>
+        <w:rPr>
+          <w:rFonts w:ascii="Times New Roman" w:eastAsia="Times New Roman" w:hAnsi="Times New Roman" w:cs="Times New Roman"/>
+          <w:color w:val="595959"/>
+        </w:rPr>
+        <w:t xml:space="preserve">SELECT </w:t>
+      </w:r>
+      <w:proofErr w:type="spellStart"/>
+      <w:r>
+        <w:rPr>
+          <w:rFonts w:ascii="Times New Roman" w:eastAsia="Times New Roman" w:hAnsi="Times New Roman" w:cs="Times New Roman"/>
+          <w:color w:val="595959"/>
+        </w:rPr>
+        <w:t>country_id</w:t>
+      </w:r>
+      <w:proofErr w:type="spellEnd"/>
+      <w:r>
+        <w:rPr>
+          <w:rFonts w:ascii="Times New Roman" w:eastAsia="Times New Roman" w:hAnsi="Times New Roman" w:cs="Times New Roman"/>
+          <w:color w:val="595959"/>
+        </w:rPr>
+        <w:t xml:space="preserve">--, </w:t>
+      </w:r>
+      <w:proofErr w:type="spellStart"/>
+      <w:r>
+        <w:rPr>
+          <w:rFonts w:ascii="Times New Roman" w:eastAsia="Times New Roman" w:hAnsi="Times New Roman" w:cs="Times New Roman"/>
+          <w:color w:val="595959"/>
+        </w:rPr>
+        <w:t>country_name</w:t>
+      </w:r>
+      <w:proofErr w:type="spellEnd"/>
+      <w:r>
+        <w:rPr>
+          <w:rFonts w:ascii="Times New Roman" w:eastAsia="Times New Roman" w:hAnsi="Times New Roman" w:cs="Times New Roman"/>
+          <w:color w:val="595959"/>
+        </w:rPr>
+        <w:t xml:space="preserve">, </w:t>
+      </w:r>
+      <w:proofErr w:type="spellStart"/>
+      <w:r>
+        <w:rPr>
+          <w:rFonts w:ascii="Times New Roman" w:eastAsia="Times New Roman" w:hAnsi="Times New Roman" w:cs="Times New Roman"/>
+          <w:color w:val="595959"/>
+        </w:rPr>
+        <w:t>region_id</w:t>
+      </w:r>
+      <w:proofErr w:type="spellEnd"/>
+      <w:r>
+        <w:rPr>
+          <w:rFonts w:ascii="Times New Roman" w:eastAsia="Times New Roman" w:hAnsi="Times New Roman" w:cs="Times New Roman"/>
+          <w:color w:val="595959"/>
+        </w:rPr>
+        <w:t> </w:t>
+      </w:r>
+    </w:p>
+    <w:p>
+      <w:pPr>
+        <w:spacing w:after="240" w:line="240" w:lineRule="auto"/>
+        <w:rPr>
+          <w:rFonts w:ascii="Times New Roman" w:eastAsia="Times New Roman" w:hAnsi="Times New Roman" w:cs="Times New Roman"/>
+        </w:rPr>
+      </w:pPr>
+      <w:r>
+        <w:rPr>
+          <w:rFonts w:ascii="Times New Roman" w:eastAsia="Times New Roman" w:hAnsi="Times New Roman" w:cs="Times New Roman"/>
+          <w:color w:val="595959"/>
+        </w:rPr>
+        <w:t xml:space="preserve">FROM </w:t>
+      </w:r>
+      <w:proofErr w:type="gramStart"/>
+      <w:r>
+        <w:rPr>
+          <w:rFonts w:ascii="Times New Roman" w:eastAsia="Times New Roman" w:hAnsi="Times New Roman" w:cs="Times New Roman"/>
+          <w:color w:val="595959"/>
+        </w:rPr>
+        <w:t>countries;</w:t>
+      </w:r>
+      <w:proofErr w:type="gramEnd"/>
+    </w:p>
+    <w:p>
+      <w:pPr>
+        <w:spacing w:after="0" w:line="240" w:lineRule="auto"/>
+        <w:rPr>
+          <w:rFonts w:ascii="Times New Roman" w:eastAsia="Times New Roman" w:hAnsi="Times New Roman" w:cs="Times New Roman"/>
+        </w:rPr>
+      </w:pPr>
+    </w:p>
+    <w:p>
+      <w:pPr>
+        <w:spacing w:after="240" w:line="240" w:lineRule="auto"/>
+        <w:rPr>
+          <w:rFonts w:ascii="Times New Roman" w:eastAsia="Times New Roman" w:hAnsi="Times New Roman" w:cs="Times New Roman"/>
+        </w:rPr>
+      </w:pPr>
+      <w:r>
+        <w:rPr>
+          <w:rFonts w:ascii="Times New Roman" w:eastAsia="Times New Roman" w:hAnsi="Times New Roman" w:cs="Times New Roman"/>
+          <w:color w:val="595959"/>
+        </w:rPr>
+        <w:t xml:space="preserve">SELECT </w:t>
+      </w:r>
+      <w:proofErr w:type="spellStart"/>
+      <w:r>
+        <w:rPr>
+          <w:rFonts w:ascii="Times New Roman" w:eastAsia="Times New Roman" w:hAnsi="Times New Roman" w:cs="Times New Roman"/>
+          <w:color w:val="595959"/>
+        </w:rPr>
+        <w:t>country_id</w:t>
+      </w:r>
+      <w:proofErr w:type="spellEnd"/>
+    </w:p>
+    <w:p>
+      <w:pPr>
+        <w:spacing w:after="240" w:line="240" w:lineRule="auto"/>
+        <w:rPr>
+          <w:rFonts w:ascii="Times New Roman" w:eastAsia="Times New Roman" w:hAnsi="Times New Roman" w:cs="Times New Roman"/>
+        </w:rPr>
+      </w:pPr>
+      <w:r>
+        <w:rPr>
+          <w:rFonts w:ascii="Times New Roman" w:eastAsia="Times New Roman" w:hAnsi="Times New Roman" w:cs="Times New Roman"/>
+          <w:color w:val="595959"/>
+        </w:rPr>
+        <w:t>/*</w:t>
+      </w:r>
+    </w:p>
+    <w:p>
+      <w:pPr>
+        <w:spacing w:after="240" w:line="240" w:lineRule="auto"/>
+        <w:rPr>
+          <w:rFonts w:ascii="Times New Roman" w:eastAsia="Times New Roman" w:hAnsi="Times New Roman" w:cs="Times New Roman"/>
+        </w:rPr>
+      </w:pPr>
+      <w:r>
+        <w:rPr>
+          <w:rFonts w:ascii="Times New Roman" w:eastAsia="Times New Roman" w:hAnsi="Times New Roman" w:cs="Times New Roman"/>
+          <w:color w:val="595959"/>
+        </w:rPr>
+        <w:t>This is my second comment</w:t>
+      </w:r>
+    </w:p>
+    <w:p>
+      <w:pPr>
+        <w:spacing w:after="240" w:line="240" w:lineRule="auto"/>
+        <w:rPr>
+          <w:rFonts w:ascii="Times New Roman" w:eastAsia="Times New Roman" w:hAnsi="Times New Roman" w:cs="Times New Roman"/>
+        </w:rPr>
+      </w:pPr>
+      <w:r>
+        <w:rPr>
+          <w:rFonts w:ascii="Times New Roman" w:eastAsia="Times New Roman" w:hAnsi="Times New Roman" w:cs="Times New Roman"/>
+          <w:color w:val="595959"/>
+        </w:rPr>
+        <w:t>And I love it.</w:t>
+      </w:r>
+    </w:p>
+    <w:p>
+      <w:pPr>
+        <w:spacing w:after="240" w:line="240" w:lineRule="auto"/>
+        <w:rPr>
+          <w:rFonts w:ascii="Times New Roman" w:eastAsia="Times New Roman" w:hAnsi="Times New Roman" w:cs="Times New Roman"/>
+        </w:rPr>
+      </w:pPr>
+      <w:r>
+        <w:rPr>
+          <w:rFonts w:ascii="Times New Roman" w:eastAsia="Times New Roman" w:hAnsi="Times New Roman" w:cs="Times New Roman"/>
+          <w:color w:val="595959"/>
+        </w:rPr>
+        <w:t>*/</w:t>
+      </w:r>
+    </w:p>
+    <w:p>
+      <w:pPr>
+        <w:spacing w:after="240" w:line="240" w:lineRule="auto"/>
+        <w:rPr>
+          <w:rFonts w:ascii="Times New Roman" w:eastAsia="Times New Roman" w:hAnsi="Times New Roman" w:cs="Times New Roman"/>
+          <w:color w:val="595959"/>
+        </w:rPr>
+      </w:pPr>
+      <w:r>
+        <w:rPr>
+          <w:rFonts w:ascii="Times New Roman" w:eastAsia="Times New Roman" w:hAnsi="Times New Roman" w:cs="Times New Roman"/>
+          <w:color w:val="595959"/>
+        </w:rPr>
+        <w:t xml:space="preserve">FROM </w:t>
+      </w:r>
+      <w:proofErr w:type="gramStart"/>
+      <w:r>
+        <w:rPr>
+          <w:rFonts w:ascii="Times New Roman" w:eastAsia="Times New Roman" w:hAnsi="Times New Roman" w:cs="Times New Roman"/>
+          <w:color w:val="595959"/>
+        </w:rPr>
+        <w:t>countries;</w:t>
+      </w:r>
+      <w:proofErr w:type="gramEnd"/>
+    </w:p>
+    <w:p>
+      <w:pPr>
+        <w:spacing w:after="240" w:line="240" w:lineRule="auto"/>
+        <w:rPr>
+          <w:rFonts w:ascii="Times New Roman" w:eastAsia="Times New Roman" w:hAnsi="Times New Roman" w:cs="Times New Roman"/>
+          <w:color w:val="595959"/>
+        </w:rPr>
+      </w:pPr>
+    </w:p>
+    <w:p>
+      <w:pPr>
+        <w:spacing w:after="240" w:line="240" w:lineRule="auto"/>
+        <w:rPr>
+          <w:rFonts w:ascii="Times New Roman" w:eastAsia="Times New Roman" w:hAnsi="Times New Roman" w:cs="Times New Roman"/>
+          <w:color w:val="595959"/>
+        </w:rPr>
+      </w:pPr>
+    </w:p>
+    <w:p>
+      <w:pPr>
+        <w:spacing w:after="240" w:line="240" w:lineRule="auto"/>
+        <w:rPr>
+          <w:rFonts w:ascii="Times New Roman" w:eastAsia="Times New Roman" w:hAnsi="Times New Roman" w:cs="Times New Roman"/>
+          <w:color w:val="595959"/>
+        </w:rPr>
+      </w:pPr>
+    </w:p>
+    <w:p>
+      <w:pPr>
+        <w:spacing w:after="240" w:line="240" w:lineRule="auto"/>
+        <w:rPr>
+          <w:rFonts w:ascii="Times New Roman" w:eastAsia="Times New Roman" w:hAnsi="Times New Roman" w:cs="Times New Roman"/>
+          <w:color w:val="595959"/>
+        </w:rPr>
+      </w:pPr>
+      <w:r>
+        <w:rPr>
+          <w:rFonts w:ascii="Times New Roman" w:eastAsia="Times New Roman" w:hAnsi="Times New Roman" w:cs="Times New Roman"/>
+          <w:color w:val="595959"/>
+          <w:sz w:val="24"/>
+          <w:szCs w:val="24"/>
+          <w:u w:val="single"/>
+        </w:rPr>
+        <w:lastRenderedPageBreak/>
+        <w:t>Concatenation</w:t>
+      </w:r>
+      <w:r>
+        <w:rPr>
+          <w:rFonts w:ascii="Times New Roman" w:eastAsia="Times New Roman" w:hAnsi="Times New Roman" w:cs="Times New Roman"/>
+          <w:color w:val="595959"/>
+          <w:u w:val="single"/>
+        </w:rPr>
+        <w:t xml:space="preserve"> </w:t>
+      </w:r>
+      <w:r>
+        <w:rPr>
+          <w:rFonts w:ascii="Times New Roman" w:eastAsia="Times New Roman" w:hAnsi="Times New Roman" w:cs="Times New Roman"/>
+          <w:color w:val="595959"/>
+        </w:rPr>
+        <w:t xml:space="preserve">– </w:t>
+      </w:r>
+      <w:r>
+        <w:rPr>
+          <w:color w:val="595959"/>
+        </w:rPr>
+        <w:t xml:space="preserve">It concatenates columns or character strings to other columns. It is represented by two vertical bars </w:t>
+      </w:r>
+      <w:proofErr w:type="gramStart"/>
+      <w:r>
+        <w:rPr>
+          <w:color w:val="595959"/>
+        </w:rPr>
+        <w:t xml:space="preserve">( </w:t>
+      </w:r>
+      <w:r>
+        <w:rPr>
+          <w:b/>
+          <w:bCs/>
+          <w:color w:val="595959"/>
+        </w:rPr>
+        <w:t>|</w:t>
+      </w:r>
+      <w:proofErr w:type="gramEnd"/>
+      <w:r>
+        <w:rPr>
+          <w:b/>
+          <w:bCs/>
+          <w:color w:val="595959"/>
+        </w:rPr>
+        <w:t>|</w:t>
+      </w:r>
+      <w:r>
+        <w:rPr>
+          <w:color w:val="595959"/>
+        </w:rPr>
+        <w:t xml:space="preserve"> )</w:t>
+      </w:r>
+      <w:r>
+        <w:rPr>
+          <w:color w:val="595959"/>
+        </w:rPr>
+        <w:t xml:space="preserve"> -</w:t>
+      </w:r>
+      <w:r>
+        <w:rPr>
+          <w:i/>
+          <w:iCs/>
+          <w:color w:val="595959"/>
+        </w:rPr>
+        <w:t xml:space="preserve"> (Shift \\)- above “enter”</w:t>
+      </w:r>
+      <w:r>
+        <w:rPr>
+          <w:color w:val="595959"/>
+        </w:rPr>
+        <w:t xml:space="preserve">. </w:t>
+      </w:r>
+    </w:p>
+    <w:p>
+      <w:pPr>
+        <w:spacing w:after="240" w:line="240" w:lineRule="auto"/>
+        <w:rPr>
+          <w:rFonts w:ascii="Times New Roman" w:eastAsia="Times New Roman" w:hAnsi="Times New Roman" w:cs="Times New Roman"/>
+        </w:rPr>
+      </w:pPr>
+      <w:r>
+        <w:rPr>
+          <w:rFonts w:ascii="Times New Roman" w:eastAsia="Times New Roman" w:hAnsi="Times New Roman" w:cs="Times New Roman"/>
+          <w:color w:val="595959"/>
+        </w:rPr>
+        <w:t xml:space="preserve">SELECT </w:t>
+      </w:r>
+      <w:proofErr w:type="spellStart"/>
+      <w:r>
+        <w:rPr>
+          <w:rFonts w:ascii="Times New Roman" w:eastAsia="Times New Roman" w:hAnsi="Times New Roman" w:cs="Times New Roman"/>
+          <w:color w:val="595959"/>
+        </w:rPr>
+        <w:t>first_name</w:t>
+      </w:r>
+      <w:proofErr w:type="spellEnd"/>
+      <w:r>
+        <w:rPr>
+          <w:rFonts w:ascii="Times New Roman" w:eastAsia="Times New Roman" w:hAnsi="Times New Roman" w:cs="Times New Roman"/>
+          <w:color w:val="595959"/>
+        </w:rPr>
+        <w:t xml:space="preserve"> || </w:t>
+      </w:r>
+      <w:proofErr w:type="spellStart"/>
+      <w:r>
+        <w:rPr>
+          <w:rFonts w:ascii="Times New Roman" w:eastAsia="Times New Roman" w:hAnsi="Times New Roman" w:cs="Times New Roman"/>
+          <w:color w:val="595959"/>
+        </w:rPr>
+        <w:t>last_name</w:t>
+      </w:r>
+      <w:proofErr w:type="spellEnd"/>
+      <w:r>
+        <w:rPr>
+          <w:rFonts w:ascii="Times New Roman" w:eastAsia="Times New Roman" w:hAnsi="Times New Roman" w:cs="Times New Roman"/>
+          <w:color w:val="595959"/>
+        </w:rPr>
+        <w:t xml:space="preserve"> AS </w:t>
+      </w:r>
+      <w:proofErr w:type="spellStart"/>
+      <w:r>
+        <w:rPr>
+          <w:rFonts w:ascii="Times New Roman" w:eastAsia="Times New Roman" w:hAnsi="Times New Roman" w:cs="Times New Roman"/>
+          <w:color w:val="595959"/>
+        </w:rPr>
+        <w:t>full_name</w:t>
+      </w:r>
+      <w:proofErr w:type="spellEnd"/>
+    </w:p>
+    <w:p>
+      <w:pPr>
+        <w:spacing w:after="240" w:line="240" w:lineRule="auto"/>
+        <w:rPr>
+          <w:rFonts w:ascii="Times New Roman" w:eastAsia="Times New Roman" w:hAnsi="Times New Roman" w:cs="Times New Roman"/>
+          <w:color w:val="595959"/>
+        </w:rPr>
+      </w:pPr>
+      <w:r>
+        <w:rPr>
+          <w:rFonts w:ascii="Times New Roman" w:eastAsia="Times New Roman" w:hAnsi="Times New Roman" w:cs="Times New Roman"/>
+          <w:color w:val="595959"/>
+        </w:rPr>
+        <w:t xml:space="preserve">FROM </w:t>
+      </w:r>
+      <w:proofErr w:type="gramStart"/>
+      <w:r>
+        <w:rPr>
+          <w:rFonts w:ascii="Times New Roman" w:eastAsia="Times New Roman" w:hAnsi="Times New Roman" w:cs="Times New Roman"/>
+          <w:color w:val="595959"/>
+        </w:rPr>
+        <w:t>employees;</w:t>
+      </w:r>
+      <w:proofErr w:type="gramEnd"/>
+    </w:p>
+    <w:p>
+      <w:pPr>
+        <w:spacing w:after="240" w:line="240" w:lineRule="auto"/>
+        <w:rPr>
+          <w:rFonts w:ascii="Times New Roman" w:eastAsia="Times New Roman" w:hAnsi="Times New Roman" w:cs="Times New Roman"/>
+        </w:rPr>
+      </w:pPr>
+      <w:r>
+        <w:rPr>
+          <w:rFonts w:ascii="Times New Roman" w:eastAsia="Times New Roman" w:hAnsi="Times New Roman" w:cs="Times New Roman"/>
+          <w:color w:val="595959"/>
+        </w:rPr>
+        <w:tab/>
+        <w:t>-</w:t>
+      </w:r>
+      <w:r>
+        <w:rPr>
+          <w:rFonts w:ascii="Times New Roman" w:eastAsia="Times New Roman" w:hAnsi="Times New Roman" w:cs="Times New Roman"/>
+          <w:b/>
+          <w:bCs/>
+          <w:color w:val="595959"/>
+        </w:rPr>
+        <w:t xml:space="preserve">put </w:t>
+      </w:r>
+      <w:proofErr w:type="gramStart"/>
+      <w:r>
+        <w:rPr>
+          <w:rFonts w:ascii="Times New Roman" w:eastAsia="Times New Roman" w:hAnsi="Times New Roman" w:cs="Times New Roman"/>
+          <w:b/>
+          <w:bCs/>
+          <w:color w:val="595959"/>
+        </w:rPr>
+        <w:t>‘ ‘</w:t>
+      </w:r>
+      <w:proofErr w:type="gramEnd"/>
+      <w:r>
+        <w:rPr>
+          <w:rFonts w:ascii="Times New Roman" w:eastAsia="Times New Roman" w:hAnsi="Times New Roman" w:cs="Times New Roman"/>
+          <w:b/>
+          <w:bCs/>
+          <w:color w:val="595959"/>
+        </w:rPr>
+        <w:t xml:space="preserve"> for space b/w names</w:t>
+      </w:r>
+    </w:p>
+    <w:p>
+      <w:pPr>
+        <w:spacing w:after="240" w:line="240" w:lineRule="auto"/>
+        <w:rPr>
+          <w:rFonts w:ascii="Times New Roman" w:eastAsia="Times New Roman" w:hAnsi="Times New Roman" w:cs="Times New Roman"/>
+        </w:rPr>
+      </w:pPr>
+      <w:r>
+        <w:rPr>
+          <w:rFonts w:ascii="Times New Roman" w:eastAsia="Times New Roman" w:hAnsi="Times New Roman" w:cs="Times New Roman"/>
+          <w:color w:val="595959"/>
+        </w:rPr>
+        <w:t xml:space="preserve">SELECT </w:t>
+      </w:r>
+      <w:proofErr w:type="spellStart"/>
+      <w:r>
+        <w:rPr>
+          <w:rFonts w:ascii="Times New Roman" w:eastAsia="Times New Roman" w:hAnsi="Times New Roman" w:cs="Times New Roman"/>
+          <w:color w:val="595959"/>
+        </w:rPr>
+        <w:t>first_name</w:t>
+      </w:r>
+      <w:proofErr w:type="spellEnd"/>
+      <w:r>
+        <w:rPr>
+          <w:rFonts w:ascii="Times New Roman" w:eastAsia="Times New Roman" w:hAnsi="Times New Roman" w:cs="Times New Roman"/>
+          <w:color w:val="595959"/>
+        </w:rPr>
+        <w:t xml:space="preserve"> || </w:t>
+      </w:r>
+      <w:proofErr w:type="gramStart"/>
+      <w:r>
+        <w:rPr>
+          <w:rFonts w:ascii="Times New Roman" w:eastAsia="Times New Roman" w:hAnsi="Times New Roman" w:cs="Times New Roman"/>
+          <w:color w:val="595959"/>
+        </w:rPr>
+        <w:t>'  '</w:t>
+      </w:r>
+      <w:proofErr w:type="gramEnd"/>
+      <w:r>
+        <w:rPr>
+          <w:rFonts w:ascii="Times New Roman" w:eastAsia="Times New Roman" w:hAnsi="Times New Roman" w:cs="Times New Roman"/>
+          <w:color w:val="595959"/>
+        </w:rPr>
+        <w:t xml:space="preserve"> || </w:t>
+      </w:r>
+      <w:proofErr w:type="spellStart"/>
+      <w:r>
+        <w:rPr>
+          <w:rFonts w:ascii="Times New Roman" w:eastAsia="Times New Roman" w:hAnsi="Times New Roman" w:cs="Times New Roman"/>
+          <w:color w:val="595959"/>
+        </w:rPr>
+        <w:t>last_name</w:t>
+      </w:r>
+      <w:proofErr w:type="spellEnd"/>
+      <w:r>
+        <w:rPr>
+          <w:rFonts w:ascii="Times New Roman" w:eastAsia="Times New Roman" w:hAnsi="Times New Roman" w:cs="Times New Roman"/>
+          <w:color w:val="595959"/>
+        </w:rPr>
+        <w:t xml:space="preserve"> AS </w:t>
+      </w:r>
+      <w:proofErr w:type="spellStart"/>
+      <w:r>
+        <w:rPr>
+          <w:rFonts w:ascii="Times New Roman" w:eastAsia="Times New Roman" w:hAnsi="Times New Roman" w:cs="Times New Roman"/>
+          <w:color w:val="595959"/>
+        </w:rPr>
+        <w:t>full_name</w:t>
+      </w:r>
+      <w:proofErr w:type="spellEnd"/>
+    </w:p>
+    <w:p>
+      <w:pPr>
+        <w:spacing w:after="240" w:line="240" w:lineRule="auto"/>
+        <w:rPr>
+          <w:rFonts w:ascii="Times New Roman" w:eastAsia="Times New Roman" w:hAnsi="Times New Roman" w:cs="Times New Roman"/>
+        </w:rPr>
+      </w:pPr>
+      <w:r>
+        <w:rPr>
+          <w:rFonts w:ascii="Times New Roman" w:eastAsia="Times New Roman" w:hAnsi="Times New Roman" w:cs="Times New Roman"/>
+          <w:color w:val="595959"/>
+        </w:rPr>
+        <w:t xml:space="preserve">FROM </w:t>
+      </w:r>
+      <w:proofErr w:type="gramStart"/>
+      <w:r>
+        <w:rPr>
+          <w:rFonts w:ascii="Times New Roman" w:eastAsia="Times New Roman" w:hAnsi="Times New Roman" w:cs="Times New Roman"/>
+          <w:color w:val="595959"/>
+        </w:rPr>
+        <w:t>employees;</w:t>
+      </w:r>
+      <w:proofErr w:type="gramEnd"/>
+    </w:p>
+    <w:p>
+      <w:pPr>
+        <w:spacing w:after="0" w:line="240" w:lineRule="auto"/>
+        <w:rPr>
+          <w:rFonts w:ascii="Times New Roman" w:eastAsia="Times New Roman" w:hAnsi="Times New Roman" w:cs="Times New Roman"/>
+        </w:rPr>
+      </w:pPr>
+    </w:p>
+    <w:p>
+      <w:pPr>
+        <w:spacing w:after="240" w:line="240" w:lineRule="auto"/>
+        <w:rPr>
+          <w:rFonts w:ascii="Times New Roman" w:eastAsia="Times New Roman" w:hAnsi="Times New Roman" w:cs="Times New Roman"/>
+        </w:rPr>
+      </w:pPr>
+      <w:r>
+        <w:rPr>
+          <w:rFonts w:ascii="Times New Roman" w:eastAsia="Times New Roman" w:hAnsi="Times New Roman" w:cs="Times New Roman"/>
+          <w:color w:val="595959"/>
+        </w:rPr>
+        <w:t xml:space="preserve">SELECT </w:t>
+      </w:r>
+      <w:proofErr w:type="spellStart"/>
+      <w:r>
+        <w:rPr>
+          <w:rFonts w:ascii="Times New Roman" w:eastAsia="Times New Roman" w:hAnsi="Times New Roman" w:cs="Times New Roman"/>
+          <w:color w:val="595959"/>
+        </w:rPr>
+        <w:t>first_name</w:t>
+      </w:r>
+      <w:proofErr w:type="spellEnd"/>
+      <w:r>
+        <w:rPr>
+          <w:rFonts w:ascii="Times New Roman" w:eastAsia="Times New Roman" w:hAnsi="Times New Roman" w:cs="Times New Roman"/>
+          <w:color w:val="595959"/>
+        </w:rPr>
+        <w:t xml:space="preserve"> || </w:t>
+      </w:r>
+      <w:proofErr w:type="gramStart"/>
+      <w:r>
+        <w:rPr>
+          <w:rFonts w:ascii="Times New Roman" w:eastAsia="Times New Roman" w:hAnsi="Times New Roman" w:cs="Times New Roman"/>
+          <w:color w:val="595959"/>
+        </w:rPr>
+        <w:t>'  '</w:t>
+      </w:r>
+      <w:proofErr w:type="gramEnd"/>
+      <w:r>
+        <w:rPr>
+          <w:rFonts w:ascii="Times New Roman" w:eastAsia="Times New Roman" w:hAnsi="Times New Roman" w:cs="Times New Roman"/>
+          <w:color w:val="595959"/>
+        </w:rPr>
+        <w:t xml:space="preserve"> || </w:t>
+      </w:r>
+      <w:proofErr w:type="spellStart"/>
+      <w:r>
+        <w:rPr>
+          <w:rFonts w:ascii="Times New Roman" w:eastAsia="Times New Roman" w:hAnsi="Times New Roman" w:cs="Times New Roman"/>
+          <w:color w:val="595959"/>
+        </w:rPr>
+        <w:t>last_name</w:t>
+      </w:r>
+      <w:proofErr w:type="spellEnd"/>
+      <w:r>
+        <w:rPr>
+          <w:rFonts w:ascii="Times New Roman" w:eastAsia="Times New Roman" w:hAnsi="Times New Roman" w:cs="Times New Roman"/>
+          <w:color w:val="595959"/>
+        </w:rPr>
+        <w:t xml:space="preserve"> AS "Full Name"</w:t>
+      </w:r>
+    </w:p>
+    <w:p>
+      <w:pPr>
+        <w:spacing w:after="240" w:line="240" w:lineRule="auto"/>
+        <w:rPr>
+          <w:rFonts w:ascii="Times New Roman" w:eastAsia="Times New Roman" w:hAnsi="Times New Roman" w:cs="Times New Roman"/>
+          <w:color w:val="595959"/>
+        </w:rPr>
+      </w:pPr>
+      <w:r>
+        <w:rPr>
+          <w:rFonts w:ascii="Times New Roman" w:eastAsia="Times New Roman" w:hAnsi="Times New Roman" w:cs="Times New Roman"/>
+          <w:color w:val="595959"/>
+        </w:rPr>
+        <w:t xml:space="preserve">FROM </w:t>
+      </w:r>
+      <w:proofErr w:type="gramStart"/>
+      <w:r>
+        <w:rPr>
+          <w:rFonts w:ascii="Times New Roman" w:eastAsia="Times New Roman" w:hAnsi="Times New Roman" w:cs="Times New Roman"/>
+          <w:color w:val="595959"/>
+        </w:rPr>
+        <w:t>employees;</w:t>
+      </w:r>
+      <w:proofErr w:type="gramEnd"/>
+      <w:r>
+        <w:rPr>
+          <w:rFonts w:ascii="Times New Roman" w:eastAsia="Times New Roman" w:hAnsi="Times New Roman" w:cs="Times New Roman"/>
+          <w:color w:val="595959"/>
+        </w:rPr>
+        <w:t xml:space="preserve"> </w:t>
+      </w:r>
+    </w:p>
+    <w:p>
+      <w:pPr>
+        <w:spacing w:after="240" w:line="240" w:lineRule="auto"/>
+        <w:rPr>
+          <w:rFonts w:ascii="Times New Roman" w:eastAsia="Times New Roman" w:hAnsi="Times New Roman" w:cs="Times New Roman"/>
+          <w:color w:val="595959"/>
+        </w:rPr>
+      </w:pPr>
+    </w:p>
+    <w:p>
+      <w:pPr>
+        <w:spacing w:after="240" w:line="240" w:lineRule="auto"/>
+        <w:rPr>
+          <w:rFonts w:ascii="Times New Roman" w:eastAsia="Times New Roman" w:hAnsi="Times New Roman" w:cs="Times New Roman"/>
+          <w:color w:val="595959"/>
+        </w:rPr>
+      </w:pPr>
+    </w:p>
+    <w:p>
+      <w:pPr>
+        <w:spacing w:after="240" w:line="240" w:lineRule="auto"/>
+        <w:rPr>
+          <w:rFonts w:ascii="Times New Roman" w:eastAsia="Times New Roman" w:hAnsi="Times New Roman" w:cs="Times New Roman"/>
+          <w:color w:val="595959"/>
+        </w:rPr>
+      </w:pPr>
+    </w:p>
+    <w:p>
+      <w:pPr>
+        <w:spacing w:after="240" w:line="240" w:lineRule="auto"/>
+        <w:rPr>
+          <w:rFonts w:ascii="Times New Roman" w:eastAsia="Times New Roman" w:hAnsi="Times New Roman" w:cs="Times New Roman"/>
+          <w:color w:val="595959"/>
+        </w:rPr>
+      </w:pPr>
+    </w:p>
+    <w:p>
+      <w:pPr>
+        <w:spacing w:after="240" w:line="240" w:lineRule="auto"/>
+        <w:rPr>
+          <w:rFonts w:ascii="Times New Roman" w:eastAsia="Times New Roman" w:hAnsi="Times New Roman" w:cs="Times New Roman"/>
+          <w:color w:val="595959"/>
+        </w:rPr>
+      </w:pPr>
+    </w:p>
+    <w:p>
+      <w:pPr>
+        <w:spacing w:after="240" w:line="240" w:lineRule="auto"/>
+        <w:rPr>
+          <w:rFonts w:ascii="Times New Roman" w:eastAsia="Times New Roman" w:hAnsi="Times New Roman" w:cs="Times New Roman"/>
+          <w:color w:val="595959"/>
+        </w:rPr>
+      </w:pPr>
+    </w:p>
+    <w:p>
+      <w:pPr>
+        <w:spacing w:after="240" w:line="240" w:lineRule="auto"/>
+        <w:rPr>
+          <w:rFonts w:ascii="Times New Roman" w:eastAsia="Times New Roman" w:hAnsi="Times New Roman" w:cs="Times New Roman"/>
+          <w:color w:val="595959"/>
+        </w:rPr>
+      </w:pPr>
+    </w:p>
+    <w:p>
+      <w:pPr>
+        <w:spacing w:after="240" w:line="240" w:lineRule="auto"/>
+        <w:rPr>
+          <w:rFonts w:ascii="Times New Roman" w:eastAsia="Times New Roman" w:hAnsi="Times New Roman" w:cs="Times New Roman"/>
+          <w:color w:val="595959"/>
+        </w:rPr>
+      </w:pPr>
+    </w:p>
+    <w:p>
+      <w:pPr>
+        <w:spacing w:after="240" w:line="240" w:lineRule="auto"/>
+        <w:rPr>
+          <w:rFonts w:ascii="Times New Roman" w:eastAsia="Times New Roman" w:hAnsi="Times New Roman" w:cs="Times New Roman"/>
+          <w:color w:val="595959"/>
+        </w:rPr>
+      </w:pPr>
+    </w:p>
+    <w:p>
+      <w:pPr>
+        <w:spacing w:after="240" w:line="240" w:lineRule="auto"/>
+        <w:rPr>
+          <w:rFonts w:ascii="Times New Roman" w:eastAsia="Times New Roman" w:hAnsi="Times New Roman" w:cs="Times New Roman"/>
+          <w:color w:val="595959"/>
+        </w:rPr>
+      </w:pPr>
+    </w:p>
+    <w:p>
+      <w:pPr>
+        <w:spacing w:after="240" w:line="240" w:lineRule="auto"/>
+        <w:rPr>
+          <w:rFonts w:ascii="Times New Roman" w:eastAsia="Times New Roman" w:hAnsi="Times New Roman" w:cs="Times New Roman"/>
+          <w:color w:val="595959"/>
+        </w:rPr>
+      </w:pPr>
+    </w:p>
+    <w:p>
+      <w:pPr>
+        <w:spacing w:after="240" w:line="240" w:lineRule="auto"/>
+        <w:rPr>
+          <w:rFonts w:ascii="Times New Roman" w:eastAsia="Times New Roman" w:hAnsi="Times New Roman" w:cs="Times New Roman"/>
+          <w:color w:val="595959"/>
+        </w:rPr>
+      </w:pPr>
+    </w:p>
+    <w:p>
+      <w:pPr>
+        <w:spacing w:after="240" w:line="240" w:lineRule="auto"/>
+        <w:rPr>
+          <w:rFonts w:ascii="Times New Roman" w:eastAsia="Times New Roman" w:hAnsi="Times New Roman" w:cs="Times New Roman"/>
+          <w:color w:val="595959"/>
+        </w:rPr>
+      </w:pPr>
+    </w:p>
+    <w:p>
+      <w:pPr>
+        <w:spacing w:after="240" w:line="240" w:lineRule="auto"/>
+        <w:rPr>
+          <w:rFonts w:ascii="Times New Roman" w:eastAsia="Times New Roman" w:hAnsi="Times New Roman" w:cs="Times New Roman"/>
+          <w:color w:val="595959"/>
+        </w:rPr>
+      </w:pPr>
+    </w:p>
+    <w:p>
+      <w:pPr>
+        <w:spacing w:after="240" w:line="240" w:lineRule="auto"/>
+        <w:rPr>
+          <w:rFonts w:ascii="Times New Roman" w:eastAsia="Times New Roman" w:hAnsi="Times New Roman" w:cs="Times New Roman"/>
+          <w:color w:val="595959"/>
+        </w:rPr>
+      </w:pPr>
+    </w:p>
+    <w:p>
+      <w:pPr>
+        <w:spacing w:after="240" w:line="240" w:lineRule="auto"/>
+        <w:rPr>
+          <w:rFonts w:ascii="Times New Roman" w:eastAsia="Times New Roman" w:hAnsi="Times New Roman" w:cs="Times New Roman"/>
+          <w:color w:val="595959"/>
+        </w:rPr>
+      </w:pPr>
+    </w:p>
+    <w:p>
+      <w:pPr>
+        <w:spacing w:after="240" w:line="240" w:lineRule="auto"/>
+        <w:rPr>
+          <w:rFonts w:ascii="Times New Roman" w:eastAsia="Times New Roman" w:hAnsi="Times New Roman" w:cs="Times New Roman"/>
+          <w:color w:val="595959"/>
+        </w:rPr>
+      </w:pPr>
+    </w:p>
+    <w:p>
+      <w:pPr>
+        <w:spacing w:after="240" w:line="240" w:lineRule="auto"/>
+        <w:rPr>
+          <w:color w:val="4D5156"/>
+          <w:shd w:val="clear" w:color="auto" w:fill="FFFFFF"/>
+        </w:rPr>
+      </w:pPr>
+      <w:r>
+        <w:rPr>
+          <w:rFonts w:ascii="Times New Roman" w:eastAsia="Times New Roman" w:hAnsi="Times New Roman" w:cs="Times New Roman"/>
+          <w:b/>
+          <w:bCs/>
+          <w:color w:val="595959"/>
+          <w:sz w:val="24"/>
+          <w:szCs w:val="24"/>
+        </w:rPr>
+        <w:lastRenderedPageBreak/>
+        <w:t>JOIN</w:t>
+      </w:r>
+      <w:r>
+        <w:rPr>
+          <w:rFonts w:ascii="Times New Roman" w:eastAsia="Times New Roman" w:hAnsi="Times New Roman" w:cs="Times New Roman"/>
+          <w:color w:val="595959"/>
+        </w:rPr>
+        <w:t xml:space="preserve">: </w:t>
+      </w:r>
+      <w:r>
+        <w:rPr>
+          <w:color w:val="4D5156"/>
+          <w:shd w:val="clear" w:color="auto" w:fill="FFFFFF"/>
+        </w:rPr>
+        <w:t>clause is used to combine records from two or more tables in a database</w:t>
+      </w:r>
+    </w:p>
+    <w:p>
+      <w:pPr>
+        <w:spacing w:after="240" w:line="240" w:lineRule="auto"/>
+        <w:rPr>
+          <w:color w:val="4D5156"/>
+          <w:shd w:val="clear" w:color="auto" w:fill="FFFFFF"/>
+        </w:rPr>
+      </w:pPr>
+      <w:r>
+        <w:rPr>
+          <w:color w:val="4D5156"/>
+          <w:shd w:val="clear" w:color="auto" w:fill="FFFFFF"/>
+        </w:rPr>
+        <w:tab/>
+        <w:t>Types</w:t>
+      </w:r>
+      <w:r>
+        <w:rPr>
+          <w:color w:val="4D5156"/>
+          <w:shd w:val="clear" w:color="auto" w:fill="FFFFFF"/>
+        </w:rPr>
+        <w:tab/>
+      </w:r>
+    </w:p>
+    <w:p>
+      <w:pPr>
+        <w:pStyle w:val="ListParagraph"/>
+        <w:numPr>
+          <w:ilvl w:val="0"/>
+          <w:numId w:val="9"/>
+        </w:numPr>
+        <w:spacing w:after="240" w:line="240" w:lineRule="auto"/>
+        <w:rPr>
+          <w:rFonts w:ascii="Times New Roman" w:eastAsia="Times New Roman" w:hAnsi="Times New Roman" w:cs="Times New Roman"/>
+        </w:rPr>
+      </w:pPr>
+      <w:r>
+        <w:rPr>
+          <w:b/>
+          <w:bCs/>
+          <w:color w:val="171717"/>
+          <w:sz w:val="24"/>
+          <w:szCs w:val="24"/>
+          <w:shd w:val="clear" w:color="auto" w:fill="FFFFFF"/>
+        </w:rPr>
+        <w:t>I</w:t>
+      </w:r>
+      <w:r>
+        <w:rPr>
+          <w:b/>
+          <w:bCs/>
+          <w:color w:val="171717"/>
+          <w:sz w:val="24"/>
+          <w:szCs w:val="24"/>
+          <w:shd w:val="clear" w:color="auto" w:fill="FFFFFF"/>
+        </w:rPr>
+        <w:t>NNER JOIN</w:t>
+      </w:r>
+      <w:r>
+        <w:rPr>
+          <w:color w:val="171717"/>
+          <w:sz w:val="36"/>
+          <w:szCs w:val="36"/>
+          <w:shd w:val="clear" w:color="auto" w:fill="FFFFFF"/>
+        </w:rPr>
+        <w:t xml:space="preserve"> </w:t>
+      </w:r>
+      <w:r>
+        <w:rPr>
+          <w:color w:val="171717"/>
+          <w:shd w:val="clear" w:color="auto" w:fill="FFFFFF"/>
+        </w:rPr>
+        <w:t>returns records that have matching values in both tables.</w:t>
+      </w:r>
+    </w:p>
+    <w:p>
+      <w:pPr>
+        <w:spacing w:after="240" w:line="240" w:lineRule="auto"/>
+        <w:rPr>
+          <w:rFonts w:ascii="Times New Roman" w:eastAsia="Times New Roman" w:hAnsi="Times New Roman" w:cs="Times New Roman"/>
+        </w:rPr>
+      </w:pPr>
+      <w:r>
+        <w:rPr>
+          <w:rFonts w:ascii="Times New Roman" w:eastAsia="Times New Roman" w:hAnsi="Times New Roman" w:cs="Times New Roman"/>
+          <w:color w:val="171717"/>
+          <w:shd w:val="clear" w:color="auto" w:fill="FFFFFF"/>
+        </w:rPr>
+        <w:t>SELECT table1.column, table2.column</w:t>
+      </w:r>
+    </w:p>
+    <w:p>
+      <w:pPr>
+        <w:spacing w:after="240" w:line="240" w:lineRule="auto"/>
+        <w:rPr>
+          <w:rFonts w:ascii="Times New Roman" w:eastAsia="Times New Roman" w:hAnsi="Times New Roman" w:cs="Times New Roman"/>
+        </w:rPr>
+      </w:pPr>
+      <w:r>
+        <w:rPr>
+          <w:rFonts w:ascii="Times New Roman" w:eastAsia="Times New Roman" w:hAnsi="Times New Roman" w:cs="Times New Roman"/>
+          <w:color w:val="171717"/>
+          <w:shd w:val="clear" w:color="auto" w:fill="FFFFFF"/>
+        </w:rPr>
+        <w:t>FROM table1</w:t>
+      </w:r>
+    </w:p>
+    <w:p>
+      <w:pPr>
+        <w:spacing w:after="240" w:line="240" w:lineRule="auto"/>
+        <w:rPr>
+          <w:rFonts w:ascii="Times New Roman" w:eastAsia="Times New Roman" w:hAnsi="Times New Roman" w:cs="Times New Roman"/>
+        </w:rPr>
+      </w:pPr>
+      <w:r>
+        <w:rPr>
+          <w:rFonts w:ascii="Times New Roman" w:eastAsia="Times New Roman" w:hAnsi="Times New Roman" w:cs="Times New Roman"/>
+          <w:color w:val="171717"/>
+          <w:shd w:val="clear" w:color="auto" w:fill="FFFFFF"/>
+        </w:rPr>
+        <w:t>INNER JOIN table2</w:t>
+      </w:r>
+    </w:p>
+    <w:p>
+      <w:pPr>
+        <w:spacing w:after="0" w:line="240" w:lineRule="auto"/>
+        <w:ind w:right="100"/>
+        <w:rPr>
+          <w:rFonts w:ascii="Times New Roman" w:eastAsia="Times New Roman" w:hAnsi="Times New Roman" w:cs="Times New Roman"/>
+          <w:color w:val="171717"/>
+          <w:shd w:val="clear" w:color="auto" w:fill="FFFFFF"/>
+        </w:rPr>
+      </w:pPr>
+      <w:r>
+        <w:rPr>
+          <w:rFonts w:ascii="Times New Roman" w:eastAsia="Times New Roman" w:hAnsi="Times New Roman" w:cs="Times New Roman"/>
+          <w:color w:val="171717"/>
+          <w:shd w:val="clear" w:color="auto" w:fill="FFFFFF"/>
+        </w:rPr>
+        <w:t>ON table1.column_name = table2.column_</w:t>
+      </w:r>
+      <w:proofErr w:type="gramStart"/>
+      <w:r>
+        <w:rPr>
+          <w:rFonts w:ascii="Times New Roman" w:eastAsia="Times New Roman" w:hAnsi="Times New Roman" w:cs="Times New Roman"/>
+          <w:color w:val="171717"/>
+          <w:shd w:val="clear" w:color="auto" w:fill="FFFFFF"/>
+        </w:rPr>
+        <w:t>name;</w:t>
+      </w:r>
+      <w:proofErr w:type="gramEnd"/>
+    </w:p>
+    <w:p>
+      <w:pPr>
+        <w:spacing w:after="0" w:line="240" w:lineRule="auto"/>
+        <w:ind w:right="100"/>
+        <w:rPr>
+          <w:rFonts w:ascii="Times New Roman" w:eastAsia="Times New Roman" w:hAnsi="Times New Roman" w:cs="Times New Roman"/>
+          <w:color w:val="171717"/>
+          <w:shd w:val="clear" w:color="auto" w:fill="FFFFFF"/>
+        </w:rPr>
+      </w:pPr>
+      <w:r>
+        <w:rPr>
+          <w:rFonts w:ascii="Times New Roman" w:eastAsia="Times New Roman" w:hAnsi="Times New Roman" w:cs="Times New Roman"/>
+          <w:color w:val="171717"/>
+          <w:shd w:val="clear" w:color="auto" w:fill="FFFFFF"/>
+        </w:rPr>
+        <w:t>Ex:</w:t>
+      </w:r>
+    </w:p>
+    <w:p>
+      <w:pPr>
+        <w:spacing w:after="240" w:line="240" w:lineRule="auto"/>
+        <w:rPr>
+          <w:rFonts w:ascii="Times New Roman" w:eastAsia="Times New Roman" w:hAnsi="Times New Roman" w:cs="Times New Roman"/>
+        </w:rPr>
+      </w:pPr>
+      <w:r>
+        <w:rPr>
+          <w:rFonts w:ascii="Times New Roman" w:eastAsia="Times New Roman" w:hAnsi="Times New Roman" w:cs="Times New Roman"/>
+          <w:color w:val="171717"/>
+          <w:shd w:val="clear" w:color="auto" w:fill="FFFFFF"/>
+        </w:rPr>
+        <w:t xml:space="preserve">SELECT </w:t>
+      </w:r>
+      <w:proofErr w:type="spellStart"/>
+      <w:proofErr w:type="gramStart"/>
+      <w:r>
+        <w:rPr>
+          <w:rFonts w:ascii="Times New Roman" w:eastAsia="Times New Roman" w:hAnsi="Times New Roman" w:cs="Times New Roman"/>
+          <w:color w:val="171717"/>
+          <w:shd w:val="clear" w:color="auto" w:fill="FFFFFF"/>
+        </w:rPr>
+        <w:t>employees.first</w:t>
+      </w:r>
+      <w:proofErr w:type="gramEnd"/>
+      <w:r>
+        <w:rPr>
+          <w:rFonts w:ascii="Times New Roman" w:eastAsia="Times New Roman" w:hAnsi="Times New Roman" w:cs="Times New Roman"/>
+          <w:color w:val="171717"/>
+          <w:shd w:val="clear" w:color="auto" w:fill="FFFFFF"/>
+        </w:rPr>
+        <w:t>_name</w:t>
+      </w:r>
+      <w:proofErr w:type="spellEnd"/>
+      <w:r>
+        <w:rPr>
+          <w:rFonts w:ascii="Times New Roman" w:eastAsia="Times New Roman" w:hAnsi="Times New Roman" w:cs="Times New Roman"/>
+          <w:color w:val="171717"/>
+          <w:shd w:val="clear" w:color="auto" w:fill="FFFFFF"/>
+        </w:rPr>
+        <w:t xml:space="preserve">, </w:t>
+      </w:r>
+      <w:proofErr w:type="spellStart"/>
+      <w:r>
+        <w:rPr>
+          <w:rFonts w:ascii="Times New Roman" w:eastAsia="Times New Roman" w:hAnsi="Times New Roman" w:cs="Times New Roman"/>
+          <w:color w:val="171717"/>
+          <w:shd w:val="clear" w:color="auto" w:fill="FFFFFF"/>
+        </w:rPr>
+        <w:t>employees.employee_id</w:t>
+      </w:r>
+      <w:proofErr w:type="spellEnd"/>
+      <w:r>
+        <w:rPr>
+          <w:rFonts w:ascii="Times New Roman" w:eastAsia="Times New Roman" w:hAnsi="Times New Roman" w:cs="Times New Roman"/>
+          <w:color w:val="171717"/>
+          <w:shd w:val="clear" w:color="auto" w:fill="FFFFFF"/>
+        </w:rPr>
+        <w:t xml:space="preserve">, </w:t>
+      </w:r>
+      <w:proofErr w:type="spellStart"/>
+      <w:r>
+        <w:rPr>
+          <w:rFonts w:ascii="Times New Roman" w:eastAsia="Times New Roman" w:hAnsi="Times New Roman" w:cs="Times New Roman"/>
+          <w:color w:val="171717"/>
+          <w:shd w:val="clear" w:color="auto" w:fill="FFFFFF"/>
+        </w:rPr>
+        <w:t>job_history.start_date</w:t>
+      </w:r>
+      <w:proofErr w:type="spellEnd"/>
+      <w:r>
+        <w:rPr>
+          <w:rFonts w:ascii="Times New Roman" w:eastAsia="Times New Roman" w:hAnsi="Times New Roman" w:cs="Times New Roman"/>
+          <w:color w:val="171717"/>
+          <w:shd w:val="clear" w:color="auto" w:fill="FFFFFF"/>
+        </w:rPr>
+        <w:t xml:space="preserve">, </w:t>
+      </w:r>
+      <w:proofErr w:type="spellStart"/>
+      <w:r>
+        <w:rPr>
+          <w:rFonts w:ascii="Times New Roman" w:eastAsia="Times New Roman" w:hAnsi="Times New Roman" w:cs="Times New Roman"/>
+          <w:color w:val="171717"/>
+          <w:shd w:val="clear" w:color="auto" w:fill="FFFFFF"/>
+        </w:rPr>
+        <w:t>job_history.end_date</w:t>
+      </w:r>
+      <w:proofErr w:type="spellEnd"/>
+    </w:p>
+    <w:p>
+      <w:pPr>
+        <w:spacing w:after="240" w:line="240" w:lineRule="auto"/>
+        <w:rPr>
+          <w:rFonts w:ascii="Times New Roman" w:eastAsia="Times New Roman" w:hAnsi="Times New Roman" w:cs="Times New Roman"/>
+        </w:rPr>
+      </w:pPr>
+      <w:r>
+        <w:rPr>
+          <w:rFonts w:ascii="Times New Roman" w:eastAsia="Times New Roman" w:hAnsi="Times New Roman" w:cs="Times New Roman"/>
+          <w:color w:val="171717"/>
+          <w:shd w:val="clear" w:color="auto" w:fill="FFFFFF"/>
+        </w:rPr>
+        <w:t>FROM employees</w:t>
+      </w:r>
+    </w:p>
+    <w:p>
+      <w:pPr>
+        <w:spacing w:after="240" w:line="240" w:lineRule="auto"/>
+        <w:rPr>
+          <w:rFonts w:ascii="Times New Roman" w:eastAsia="Times New Roman" w:hAnsi="Times New Roman" w:cs="Times New Roman"/>
+        </w:rPr>
+      </w:pPr>
+      <w:r>
+        <w:rPr>
+          <w:rFonts w:ascii="Times New Roman" w:eastAsia="Times New Roman" w:hAnsi="Times New Roman" w:cs="Times New Roman"/>
+          <w:color w:val="171717"/>
+          <w:shd w:val="clear" w:color="auto" w:fill="FFFFFF"/>
+        </w:rPr>
+        <w:t xml:space="preserve">INNER JOIN </w:t>
+      </w:r>
+      <w:proofErr w:type="spellStart"/>
+      <w:r>
+        <w:rPr>
+          <w:rFonts w:ascii="Times New Roman" w:eastAsia="Times New Roman" w:hAnsi="Times New Roman" w:cs="Times New Roman"/>
+          <w:color w:val="171717"/>
+          <w:shd w:val="clear" w:color="auto" w:fill="FFFFFF"/>
+        </w:rPr>
+        <w:t>job_history</w:t>
+      </w:r>
+      <w:proofErr w:type="spellEnd"/>
+    </w:p>
+    <w:p>
+      <w:pPr>
+        <w:spacing w:after="240" w:line="240" w:lineRule="auto"/>
+        <w:rPr>
+          <w:rFonts w:ascii="Times New Roman" w:eastAsia="Times New Roman" w:hAnsi="Times New Roman" w:cs="Times New Roman"/>
+        </w:rPr>
+      </w:pPr>
+      <w:r>
+        <w:rPr>
+          <w:rFonts w:ascii="Times New Roman" w:eastAsia="Times New Roman" w:hAnsi="Times New Roman" w:cs="Times New Roman"/>
+          <w:color w:val="171717"/>
+          <w:shd w:val="clear" w:color="auto" w:fill="FFFFFF"/>
+        </w:rPr>
+        <w:t xml:space="preserve">ON </w:t>
+      </w:r>
+      <w:proofErr w:type="spellStart"/>
+      <w:proofErr w:type="gramStart"/>
+      <w:r>
+        <w:rPr>
+          <w:rFonts w:ascii="Times New Roman" w:eastAsia="Times New Roman" w:hAnsi="Times New Roman" w:cs="Times New Roman"/>
+          <w:color w:val="171717"/>
+          <w:shd w:val="clear" w:color="auto" w:fill="FFFFFF"/>
+        </w:rPr>
+        <w:t>employees.employee</w:t>
+      </w:r>
+      <w:proofErr w:type="gramEnd"/>
+      <w:r>
+        <w:rPr>
+          <w:rFonts w:ascii="Times New Roman" w:eastAsia="Times New Roman" w:hAnsi="Times New Roman" w:cs="Times New Roman"/>
+          <w:color w:val="171717"/>
+          <w:shd w:val="clear" w:color="auto" w:fill="FFFFFF"/>
+        </w:rPr>
+        <w:t>_id</w:t>
+      </w:r>
+      <w:proofErr w:type="spellEnd"/>
+      <w:r>
+        <w:rPr>
+          <w:rFonts w:ascii="Times New Roman" w:eastAsia="Times New Roman" w:hAnsi="Times New Roman" w:cs="Times New Roman"/>
+          <w:color w:val="171717"/>
+          <w:shd w:val="clear" w:color="auto" w:fill="FFFFFF"/>
+        </w:rPr>
+        <w:t xml:space="preserve"> = </w:t>
+      </w:r>
+      <w:proofErr w:type="spellStart"/>
+      <w:r>
+        <w:rPr>
+          <w:rFonts w:ascii="Times New Roman" w:eastAsia="Times New Roman" w:hAnsi="Times New Roman" w:cs="Times New Roman"/>
+          <w:color w:val="171717"/>
+          <w:shd w:val="clear" w:color="auto" w:fill="FFFFFF"/>
+        </w:rPr>
+        <w:t>job_history.employee_id</w:t>
+      </w:r>
+      <w:proofErr w:type="spellEnd"/>
+      <w:r>
+        <w:rPr>
+          <w:rFonts w:ascii="Times New Roman" w:eastAsia="Times New Roman" w:hAnsi="Times New Roman" w:cs="Times New Roman"/>
+          <w:color w:val="171717"/>
+          <w:shd w:val="clear" w:color="auto" w:fill="FFFFFF"/>
+        </w:rPr>
+        <w:t>;</w:t>
+      </w:r>
+    </w:p>
+    <w:p>
+      <w:pPr>
+        <w:spacing w:after="0" w:line="240" w:lineRule="auto"/>
+        <w:ind w:right="100"/>
+        <w:rPr>
+          <w:rFonts w:ascii="Times New Roman" w:eastAsia="Times New Roman" w:hAnsi="Times New Roman" w:cs="Times New Roman"/>
+        </w:rPr>
+      </w:pPr>
+    </w:p>
+    <w:p>
+      <w:pPr>
+        <w:pStyle w:val="ListParagraph"/>
+        <w:numPr>
+          <w:ilvl w:val="0"/>
+          <w:numId w:val="9"/>
+        </w:numPr>
+        <w:spacing w:after="240" w:line="240" w:lineRule="auto"/>
+        <w:rPr>
+          <w:rFonts w:ascii="Times New Roman" w:eastAsia="Times New Roman" w:hAnsi="Times New Roman" w:cs="Times New Roman"/>
+        </w:rPr>
+      </w:pPr>
+      <w:r>
+        <w:rPr>
+          <w:rFonts w:ascii="Times New Roman" w:eastAsia="Times New Roman" w:hAnsi="Times New Roman" w:cs="Times New Roman"/>
+          <w:b/>
+          <w:bCs/>
+        </w:rPr>
+        <w:t>L</w:t>
+      </w:r>
+      <w:r>
+        <w:rPr>
+          <w:rFonts w:ascii="Times New Roman" w:eastAsia="Times New Roman" w:hAnsi="Times New Roman" w:cs="Times New Roman"/>
+          <w:b/>
+          <w:bCs/>
+        </w:rPr>
+        <w:t>EFT JOIN</w:t>
+      </w:r>
+      <w:r>
+        <w:rPr>
+          <w:rFonts w:ascii="Times New Roman" w:eastAsia="Times New Roman" w:hAnsi="Times New Roman" w:cs="Times New Roman"/>
+        </w:rPr>
+        <w:t xml:space="preserve"> </w:t>
+      </w:r>
+      <w:r>
+        <w:rPr>
+          <w:color w:val="000000"/>
+          <w:shd w:val="clear" w:color="auto" w:fill="FFFFFF"/>
+        </w:rPr>
+        <w:t>returns all records from the left table, and the matched records from the right table.</w:t>
+      </w:r>
+    </w:p>
+    <w:p>
+      <w:pPr>
+        <w:spacing w:after="240" w:line="240" w:lineRule="auto"/>
+        <w:rPr>
+          <w:rFonts w:ascii="Times New Roman" w:eastAsia="Times New Roman" w:hAnsi="Times New Roman" w:cs="Times New Roman"/>
+        </w:rPr>
+      </w:pPr>
+    </w:p>
+    <w:p>
+      <w:pPr>
+        <w:spacing w:after="240" w:line="240" w:lineRule="auto"/>
+        <w:rPr>
+          <w:rFonts w:ascii="Times New Roman" w:eastAsia="Times New Roman" w:hAnsi="Times New Roman" w:cs="Times New Roman"/>
+        </w:rPr>
+      </w:pPr>
+      <w:r>
+        <w:rPr>
+          <w:rFonts w:ascii="Times New Roman" w:eastAsia="Times New Roman" w:hAnsi="Times New Roman" w:cs="Times New Roman"/>
+          <w:color w:val="171717"/>
+          <w:shd w:val="clear" w:color="auto" w:fill="FFFFFF"/>
+        </w:rPr>
+        <w:t>SELECT table1.column, table2.column</w:t>
+      </w:r>
+    </w:p>
+    <w:p>
+      <w:pPr>
+        <w:spacing w:after="240" w:line="240" w:lineRule="auto"/>
+        <w:rPr>
+          <w:rFonts w:ascii="Times New Roman" w:eastAsia="Times New Roman" w:hAnsi="Times New Roman" w:cs="Times New Roman"/>
+        </w:rPr>
+      </w:pPr>
+      <w:r>
+        <w:rPr>
+          <w:rFonts w:ascii="Times New Roman" w:eastAsia="Times New Roman" w:hAnsi="Times New Roman" w:cs="Times New Roman"/>
+          <w:color w:val="171717"/>
+          <w:shd w:val="clear" w:color="auto" w:fill="FFFFFF"/>
+        </w:rPr>
+        <w:t>FROM table1</w:t>
+      </w:r>
+    </w:p>
+    <w:p>
+      <w:pPr>
+        <w:spacing w:after="240" w:line="240" w:lineRule="auto"/>
+        <w:rPr>
+          <w:rFonts w:ascii="Times New Roman" w:eastAsia="Times New Roman" w:hAnsi="Times New Roman" w:cs="Times New Roman"/>
+        </w:rPr>
+      </w:pPr>
+      <w:r>
+        <w:rPr>
+          <w:rFonts w:ascii="Times New Roman" w:eastAsia="Times New Roman" w:hAnsi="Times New Roman" w:cs="Times New Roman"/>
+          <w:color w:val="171717"/>
+          <w:shd w:val="clear" w:color="auto" w:fill="FFFFFF"/>
+        </w:rPr>
+        <w:t>LEFT JOIN table2</w:t>
+      </w:r>
+    </w:p>
+    <w:p>
+      <w:pPr>
+        <w:spacing w:after="0" w:line="240" w:lineRule="auto"/>
+        <w:ind w:right="100"/>
+        <w:rPr>
+          <w:rFonts w:ascii="Times New Roman" w:eastAsia="Times New Roman" w:hAnsi="Times New Roman" w:cs="Times New Roman"/>
+          <w:color w:val="171717"/>
+          <w:shd w:val="clear" w:color="auto" w:fill="FFFFFF"/>
+        </w:rPr>
+      </w:pPr>
+      <w:r>
+        <w:rPr>
+          <w:rFonts w:ascii="Times New Roman" w:eastAsia="Times New Roman" w:hAnsi="Times New Roman" w:cs="Times New Roman"/>
+          <w:color w:val="171717"/>
+          <w:shd w:val="clear" w:color="auto" w:fill="FFFFFF"/>
+        </w:rPr>
+        <w:t>ON table1.column_name = table2.column_</w:t>
+      </w:r>
+      <w:proofErr w:type="gramStart"/>
+      <w:r>
+        <w:rPr>
+          <w:rFonts w:ascii="Times New Roman" w:eastAsia="Times New Roman" w:hAnsi="Times New Roman" w:cs="Times New Roman"/>
+          <w:color w:val="171717"/>
+          <w:shd w:val="clear" w:color="auto" w:fill="FFFFFF"/>
+        </w:rPr>
+        <w:t>name;</w:t>
+      </w:r>
+      <w:proofErr w:type="gramEnd"/>
+    </w:p>
+    <w:p>
+      <w:pPr>
+        <w:spacing w:after="0" w:line="240" w:lineRule="auto"/>
+        <w:ind w:right="100"/>
+        <w:rPr>
+          <w:rFonts w:ascii="Times New Roman" w:eastAsia="Times New Roman" w:hAnsi="Times New Roman" w:cs="Times New Roman"/>
+        </w:rPr>
+      </w:pPr>
+      <w:r>
+        <w:rPr>
+          <w:rFonts w:ascii="Times New Roman" w:eastAsia="Times New Roman" w:hAnsi="Times New Roman" w:cs="Times New Roman"/>
+          <w:color w:val="171717"/>
+          <w:shd w:val="clear" w:color="auto" w:fill="FFFFFF"/>
+        </w:rPr>
+        <w:t>Ex:</w:t>
+      </w:r>
+    </w:p>
+    <w:p>
+      <w:pPr>
+        <w:spacing w:after="240" w:line="240" w:lineRule="auto"/>
+        <w:rPr>
+          <w:rFonts w:ascii="Times New Roman" w:eastAsia="Times New Roman" w:hAnsi="Times New Roman" w:cs="Times New Roman"/>
+        </w:rPr>
+      </w:pPr>
+      <w:r>
+        <w:rPr>
+          <w:rFonts w:ascii="Times New Roman" w:eastAsia="Times New Roman" w:hAnsi="Times New Roman" w:cs="Times New Roman"/>
+          <w:color w:val="171717"/>
+          <w:shd w:val="clear" w:color="auto" w:fill="FFFFFF"/>
+        </w:rPr>
+        <w:t xml:space="preserve">SELECT </w:t>
+      </w:r>
+      <w:proofErr w:type="spellStart"/>
+      <w:proofErr w:type="gramStart"/>
+      <w:r>
+        <w:rPr>
+          <w:rFonts w:ascii="Times New Roman" w:eastAsia="Times New Roman" w:hAnsi="Times New Roman" w:cs="Times New Roman"/>
+          <w:color w:val="171717"/>
+          <w:shd w:val="clear" w:color="auto" w:fill="FFFFFF"/>
+        </w:rPr>
+        <w:t>E.first</w:t>
+      </w:r>
+      <w:proofErr w:type="gramEnd"/>
+      <w:r>
+        <w:rPr>
+          <w:rFonts w:ascii="Times New Roman" w:eastAsia="Times New Roman" w:hAnsi="Times New Roman" w:cs="Times New Roman"/>
+          <w:color w:val="171717"/>
+          <w:shd w:val="clear" w:color="auto" w:fill="FFFFFF"/>
+        </w:rPr>
+        <w:t>_name</w:t>
+      </w:r>
+      <w:proofErr w:type="spellEnd"/>
+      <w:r>
+        <w:rPr>
+          <w:rFonts w:ascii="Times New Roman" w:eastAsia="Times New Roman" w:hAnsi="Times New Roman" w:cs="Times New Roman"/>
+          <w:color w:val="171717"/>
+          <w:shd w:val="clear" w:color="auto" w:fill="FFFFFF"/>
+        </w:rPr>
+        <w:t xml:space="preserve">, </w:t>
+      </w:r>
+      <w:proofErr w:type="spellStart"/>
+      <w:r>
+        <w:rPr>
+          <w:rFonts w:ascii="Times New Roman" w:eastAsia="Times New Roman" w:hAnsi="Times New Roman" w:cs="Times New Roman"/>
+          <w:color w:val="171717"/>
+          <w:shd w:val="clear" w:color="auto" w:fill="FFFFFF"/>
+        </w:rPr>
+        <w:t>E.employee_id</w:t>
+      </w:r>
+      <w:proofErr w:type="spellEnd"/>
+      <w:r>
+        <w:rPr>
+          <w:rFonts w:ascii="Times New Roman" w:eastAsia="Times New Roman" w:hAnsi="Times New Roman" w:cs="Times New Roman"/>
+          <w:color w:val="171717"/>
+          <w:shd w:val="clear" w:color="auto" w:fill="FFFFFF"/>
+        </w:rPr>
+        <w:t xml:space="preserve">, </w:t>
+      </w:r>
+      <w:proofErr w:type="spellStart"/>
+      <w:r>
+        <w:rPr>
+          <w:rFonts w:ascii="Times New Roman" w:eastAsia="Times New Roman" w:hAnsi="Times New Roman" w:cs="Times New Roman"/>
+          <w:color w:val="171717"/>
+          <w:shd w:val="clear" w:color="auto" w:fill="FFFFFF"/>
+        </w:rPr>
+        <w:t>J.start_date</w:t>
+      </w:r>
+      <w:proofErr w:type="spellEnd"/>
+      <w:r>
+        <w:rPr>
+          <w:rFonts w:ascii="Times New Roman" w:eastAsia="Times New Roman" w:hAnsi="Times New Roman" w:cs="Times New Roman"/>
+          <w:color w:val="171717"/>
+          <w:shd w:val="clear" w:color="auto" w:fill="FFFFFF"/>
+        </w:rPr>
+        <w:t xml:space="preserve">, </w:t>
+      </w:r>
+      <w:proofErr w:type="spellStart"/>
+      <w:r>
+        <w:rPr>
+          <w:rFonts w:ascii="Times New Roman" w:eastAsia="Times New Roman" w:hAnsi="Times New Roman" w:cs="Times New Roman"/>
+          <w:color w:val="171717"/>
+          <w:shd w:val="clear" w:color="auto" w:fill="FFFFFF"/>
+        </w:rPr>
+        <w:t>J.end_date</w:t>
+      </w:r>
+      <w:proofErr w:type="spellEnd"/>
+    </w:p>
+    <w:p>
+      <w:pPr>
+        <w:spacing w:after="240" w:line="240" w:lineRule="auto"/>
+        <w:rPr>
+          <w:rFonts w:ascii="Times New Roman" w:eastAsia="Times New Roman" w:hAnsi="Times New Roman" w:cs="Times New Roman"/>
+        </w:rPr>
+      </w:pPr>
+      <w:r>
+        <w:rPr>
+          <w:rFonts w:ascii="Times New Roman" w:eastAsia="Times New Roman" w:hAnsi="Times New Roman" w:cs="Times New Roman"/>
+          <w:color w:val="171717"/>
+          <w:shd w:val="clear" w:color="auto" w:fill="FFFFFF"/>
+        </w:rPr>
+        <w:t xml:space="preserve">FROM </w:t>
+      </w:r>
+      <w:proofErr w:type="gramStart"/>
+      <w:r>
+        <w:rPr>
+          <w:rFonts w:ascii="Times New Roman" w:eastAsia="Times New Roman" w:hAnsi="Times New Roman" w:cs="Times New Roman"/>
+          <w:color w:val="171717"/>
+          <w:shd w:val="clear" w:color="auto" w:fill="FFFFFF"/>
+        </w:rPr>
+        <w:t>employees  E</w:t>
+      </w:r>
+      <w:proofErr w:type="gramEnd"/>
+    </w:p>
+    <w:p>
+      <w:pPr>
+        <w:spacing w:after="240" w:line="240" w:lineRule="auto"/>
+        <w:rPr>
+          <w:rFonts w:ascii="Times New Roman" w:eastAsia="Times New Roman" w:hAnsi="Times New Roman" w:cs="Times New Roman"/>
+        </w:rPr>
+      </w:pPr>
+      <w:r>
+        <w:rPr>
+          <w:rFonts w:ascii="Times New Roman" w:eastAsia="Times New Roman" w:hAnsi="Times New Roman" w:cs="Times New Roman"/>
+          <w:color w:val="171717"/>
+          <w:shd w:val="clear" w:color="auto" w:fill="FFFFFF"/>
+        </w:rPr>
+        <w:t xml:space="preserve">LEFT JOIN </w:t>
+      </w:r>
+      <w:proofErr w:type="spellStart"/>
+      <w:r>
+        <w:rPr>
+          <w:rFonts w:ascii="Times New Roman" w:eastAsia="Times New Roman" w:hAnsi="Times New Roman" w:cs="Times New Roman"/>
+          <w:color w:val="171717"/>
+          <w:shd w:val="clear" w:color="auto" w:fill="FFFFFF"/>
+        </w:rPr>
+        <w:t>job_</w:t>
+      </w:r>
+      <w:proofErr w:type="gramStart"/>
+      <w:r>
+        <w:rPr>
+          <w:rFonts w:ascii="Times New Roman" w:eastAsia="Times New Roman" w:hAnsi="Times New Roman" w:cs="Times New Roman"/>
+          <w:color w:val="171717"/>
+          <w:shd w:val="clear" w:color="auto" w:fill="FFFFFF"/>
+        </w:rPr>
+        <w:t>history</w:t>
+      </w:r>
+      <w:proofErr w:type="spellEnd"/>
+      <w:r>
+        <w:rPr>
+          <w:rFonts w:ascii="Times New Roman" w:eastAsia="Times New Roman" w:hAnsi="Times New Roman" w:cs="Times New Roman"/>
+          <w:color w:val="171717"/>
+          <w:shd w:val="clear" w:color="auto" w:fill="FFFFFF"/>
+        </w:rPr>
+        <w:t>  J</w:t>
+      </w:r>
+      <w:proofErr w:type="gramEnd"/>
+    </w:p>
+    <w:p>
+      <w:pPr>
+        <w:spacing w:after="240" w:line="240" w:lineRule="auto"/>
+        <w:rPr>
+          <w:rFonts w:ascii="Times New Roman" w:eastAsia="Times New Roman" w:hAnsi="Times New Roman" w:cs="Times New Roman"/>
+        </w:rPr>
+      </w:pPr>
+      <w:r>
+        <w:rPr>
+          <w:rFonts w:ascii="Times New Roman" w:eastAsia="Times New Roman" w:hAnsi="Times New Roman" w:cs="Times New Roman"/>
+          <w:color w:val="171717"/>
+          <w:shd w:val="clear" w:color="auto" w:fill="FFFFFF"/>
+        </w:rPr>
+        <w:t xml:space="preserve">ON </w:t>
+      </w:r>
+      <w:proofErr w:type="spellStart"/>
+      <w:proofErr w:type="gramStart"/>
+      <w:r>
+        <w:rPr>
+          <w:rFonts w:ascii="Times New Roman" w:eastAsia="Times New Roman" w:hAnsi="Times New Roman" w:cs="Times New Roman"/>
+          <w:color w:val="171717"/>
+          <w:shd w:val="clear" w:color="auto" w:fill="FFFFFF"/>
+        </w:rPr>
+        <w:t>E.employee</w:t>
+      </w:r>
+      <w:proofErr w:type="gramEnd"/>
+      <w:r>
+        <w:rPr>
+          <w:rFonts w:ascii="Times New Roman" w:eastAsia="Times New Roman" w:hAnsi="Times New Roman" w:cs="Times New Roman"/>
+          <w:color w:val="171717"/>
+          <w:shd w:val="clear" w:color="auto" w:fill="FFFFFF"/>
+        </w:rPr>
+        <w:t>_id</w:t>
+      </w:r>
+      <w:proofErr w:type="spellEnd"/>
+      <w:r>
+        <w:rPr>
+          <w:rFonts w:ascii="Times New Roman" w:eastAsia="Times New Roman" w:hAnsi="Times New Roman" w:cs="Times New Roman"/>
+          <w:color w:val="171717"/>
+          <w:shd w:val="clear" w:color="auto" w:fill="FFFFFF"/>
+        </w:rPr>
+        <w:t xml:space="preserve"> = </w:t>
+      </w:r>
+      <w:proofErr w:type="spellStart"/>
+      <w:r>
+        <w:rPr>
+          <w:rFonts w:ascii="Times New Roman" w:eastAsia="Times New Roman" w:hAnsi="Times New Roman" w:cs="Times New Roman"/>
+          <w:color w:val="171717"/>
+          <w:shd w:val="clear" w:color="auto" w:fill="FFFFFF"/>
+        </w:rPr>
+        <w:t>J.employee_id</w:t>
+      </w:r>
+      <w:proofErr w:type="spellEnd"/>
+      <w:r>
+        <w:rPr>
+          <w:rFonts w:ascii="Times New Roman" w:eastAsia="Times New Roman" w:hAnsi="Times New Roman" w:cs="Times New Roman"/>
+          <w:color w:val="171717"/>
+          <w:shd w:val="clear" w:color="auto" w:fill="FFFFFF"/>
+        </w:rPr>
+        <w:t>;</w:t>
+      </w:r>
+    </w:p>
+    <w:p>
+      <w:pPr>
+        <w:spacing w:after="240" w:line="240" w:lineRule="auto"/>
+        <w:rPr>
+          <w:rFonts w:ascii="Times New Roman" w:eastAsia="Times New Roman" w:hAnsi="Times New Roman" w:cs="Times New Roman"/>
+        </w:rPr>
+      </w:pPr>
+    </w:p>
+    <w:p>
+      <w:pPr>
+        <w:spacing w:after="240" w:line="240" w:lineRule="auto"/>
+        <w:rPr>
+          <w:rFonts w:ascii="Times New Roman" w:eastAsia="Times New Roman" w:hAnsi="Times New Roman" w:cs="Times New Roman"/>
+        </w:rPr>
+      </w:pPr>
+    </w:p>
+    <w:p>
+      <w:pPr>
+        <w:spacing w:after="240" w:line="240" w:lineRule="auto"/>
+        <w:rPr>
+          <w:rFonts w:ascii="Times New Roman" w:eastAsia="Times New Roman" w:hAnsi="Times New Roman" w:cs="Times New Roman"/>
+        </w:rPr>
+      </w:pPr>
+    </w:p>
+    <w:p>
+      <w:pPr>
+        <w:pStyle w:val="NormalWeb"/>
+        <w:spacing w:before="280" w:beforeAutospacing="0" w:after="0" w:afterAutospacing="0"/>
+        <w:rPr>
+          <w:color w:val="000000"/>
+          <w:sz w:val="22"/>
+          <w:szCs w:val="22"/>
+          <w:shd w:val="clear" w:color="auto" w:fill="FFFFFF"/>
+        </w:rPr>
+      </w:pPr>
+    </w:p>
+    <w:p>
+      <w:pPr>
+        <w:pStyle w:val="NormalWeb"/>
+        <w:spacing w:before="280" w:beforeAutospacing="0" w:after="0" w:afterAutospacing="0"/>
+        <w:rPr>
+          <w:color w:val="000000"/>
+          <w:sz w:val="22"/>
+          <w:szCs w:val="22"/>
+          <w:shd w:val="clear" w:color="auto" w:fill="FFFFFF"/>
+        </w:rPr>
+      </w:pPr>
+    </w:p>
+    <w:p>
+      <w:pPr>
+        <w:pStyle w:val="NormalWeb"/>
+        <w:spacing w:before="280" w:beforeAutospacing="0" w:after="0" w:afterAutospacing="0"/>
+        <w:rPr>
+          <w:color w:val="000000"/>
+          <w:sz w:val="22"/>
+          <w:szCs w:val="22"/>
+          <w:shd w:val="clear" w:color="auto" w:fill="FFFFFF"/>
+        </w:rPr>
+      </w:pPr>
+    </w:p>
+    <w:p>
+      <w:pPr>
+        <w:pStyle w:val="NormalWeb"/>
+        <w:spacing w:before="280" w:beforeAutospacing="0" w:after="0" w:afterAutospacing="0"/>
+        <w:rPr>
+          <w:sz w:val="22"/>
+          <w:szCs w:val="22"/>
+        </w:rPr>
+      </w:pPr>
     </w:p>
     <w:p>
       <w:pPr>
@@ -6206,6 +8342,96 @@
     </w:lvl>
   </w:abstractNum>
   <w:abstractNum w:abstractNumId="7" w15:restartNumberingAfterBreak="0">
+    <w:nsid w:val="698C5C25"/>
+    <w:multiLevelType w:val="hybridMultilevel"/>
+    <w:tmpl w:val="81BED51A"/>
+    <w:lvl w:ilvl="0" w:tplc="4F9C7DA4">
+      <w:start w:val="1"/>
+      <w:numFmt w:val="decimal"/>
+      <w:lvlText w:val="%1."/>
+      <w:lvlJc w:val="left"/>
+      <w:pPr>
+        <w:ind w:left="1080" w:hanging="360"/>
+      </w:pPr>
+      <w:rPr>
+        <w:rFonts w:asciiTheme="minorHAnsi" w:eastAsiaTheme="minorHAnsi" w:hAnsiTheme="minorHAnsi" w:cstheme="minorBidi" w:hint="default"/>
+        <w:color w:val="4D5156"/>
+      </w:rPr>
+    </w:lvl>
+    <w:lvl w:ilvl="1" w:tplc="04090019" w:tentative="1">
+      <w:start w:val="1"/>
+      <w:numFmt w:val="lowerLetter"/>
+      <w:lvlText w:val="%2."/>
+      <w:lvlJc w:val="left"/>
+      <w:pPr>
+        <w:ind w:left="1800" w:hanging="360"/>
+      </w:pPr>
+    </w:lvl>
+    <w:lvl w:ilvl="2" w:tplc="0409001B" w:tentative="1">
+      <w:start w:val="1"/>
+      <w:numFmt w:val="lowerRoman"/>
+      <w:lvlText w:val="%3."/>
+      <w:lvlJc w:val="right"/>
+      <w:pPr>
+        <w:ind w:left="2520" w:hanging="180"/>
+      </w:pPr>
+    </w:lvl>
+    <w:lvl w:ilvl="3" w:tplc="0409000F" w:tentative="1">
+      <w:start w:val="1"/>
+      <w:numFmt w:val="decimal"/>
+      <w:lvlText w:val="%4."/>
+      <w:lvlJc w:val="left"/>
+      <w:pPr>
+        <w:ind w:left="3240" w:hanging="360"/>
+      </w:pPr>
+    </w:lvl>
+    <w:lvl w:ilvl="4" w:tplc="04090019" w:tentative="1">
+      <w:start w:val="1"/>
+      <w:numFmt w:val="lowerLetter"/>
+      <w:lvlText w:val="%5."/>
+      <w:lvlJc w:val="left"/>
+      <w:pPr>
+        <w:ind w:left="3960" w:hanging="360"/>
+      </w:pPr>
+    </w:lvl>
+    <w:lvl w:ilvl="5" w:tplc="0409001B" w:tentative="1">
+      <w:start w:val="1"/>
+      <w:numFmt w:val="lowerRoman"/>
+      <w:lvlText w:val="%6."/>
+      <w:lvlJc w:val="right"/>
+      <w:pPr>
+        <w:ind w:left="4680" w:hanging="180"/>
+      </w:pPr>
+    </w:lvl>
+    <w:lvl w:ilvl="6" w:tplc="0409000F" w:tentative="1">
+      <w:start w:val="1"/>
+      <w:numFmt w:val="decimal"/>
+      <w:lvlText w:val="%7."/>
+      <w:lvlJc w:val="left"/>
+      <w:pPr>
+        <w:ind w:left="5400" w:hanging="360"/>
+      </w:pPr>
+    </w:lvl>
+    <w:lvl w:ilvl="7" w:tplc="04090019" w:tentative="1">
+      <w:start w:val="1"/>
+      <w:numFmt w:val="lowerLetter"/>
+      <w:lvlText w:val="%8."/>
+      <w:lvlJc w:val="left"/>
+      <w:pPr>
+        <w:ind w:left="6120" w:hanging="360"/>
+      </w:pPr>
+    </w:lvl>
+    <w:lvl w:ilvl="8" w:tplc="0409001B" w:tentative="1">
+      <w:start w:val="1"/>
+      <w:numFmt w:val="lowerRoman"/>
+      <w:lvlText w:val="%9."/>
+      <w:lvlJc w:val="right"/>
+      <w:pPr>
+        <w:ind w:left="6840" w:hanging="180"/>
+      </w:pPr>
+    </w:lvl>
+  </w:abstractNum>
+  <w:abstractNum w:abstractNumId="8" w15:restartNumberingAfterBreak="0">
     <w:nsid w:val="72B553E2"/>
     <w:multiLevelType w:val="multilevel"/>
     <w:tmpl w:val="A9DA8CB6"/>
@@ -6361,7 +8587,7 @@
     <w:abstractNumId w:val="2"/>
   </w:num>
   <w:num w:numId="3">
-    <w:abstractNumId w:val="7"/>
+    <w:abstractNumId w:val="8"/>
   </w:num>
   <w:num w:numId="4">
     <w:abstractNumId w:val="4"/>
@@ -6377,6 +8603,9 @@
   </w:num>
   <w:num w:numId="8">
     <w:abstractNumId w:val="6"/>
+  </w:num>
+  <w:num w:numId="9">
+    <w:abstractNumId w:val="7"/>
   </w:num>
 </w:numbering>
 </file>

</xml_diff>